<commit_message>
lavet noget til Procesrapport
</commit_message>
<xml_diff>
--- a/Dokumenter/spilRapport/Spil2_Rapport.docx
+++ b/Dokumenter/spilRapport/Spil2_Rapport.docx
@@ -154,13 +154,9 @@
           <w:szCs w:val="32"/>
           <w:lang w:val="da-DK"/>
         </w:rPr>
-        <w:t>Patick Overgaard Blauert, 353829</w:t>
-      </w:r>
-    </w:p>
-    <w:p>
-      <w:pPr>
-        <w:spacing w:after="160" w:line="259" w:lineRule="auto"/>
-        <w:jc w:val="center"/>
+        <w:t>Patrick</w:t>
+      </w:r>
+      <w:r>
         <w:rPr>
           <w:b/>
           <w:bCs/>
@@ -168,8 +164,13 @@
           <w:szCs w:val="32"/>
           <w:lang w:val="da-DK"/>
         </w:rPr>
-      </w:pPr>
-      <w:r>
+        <w:t xml:space="preserve"> Overgaard Blauert, 353829</w:t>
+      </w:r>
+    </w:p>
+    <w:p>
+      <w:pPr>
+        <w:spacing w:after="160" w:line="259" w:lineRule="auto"/>
+        <w:jc w:val="center"/>
         <w:rPr>
           <w:b/>
           <w:bCs/>
@@ -177,13 +178,8 @@
           <w:szCs w:val="32"/>
           <w:lang w:val="da-DK"/>
         </w:rPr>
-        <w:t>Peter Hougaard, 353296</w:t>
-      </w:r>
-    </w:p>
-    <w:p>
-      <w:pPr>
-        <w:spacing w:after="160" w:line="259" w:lineRule="auto"/>
-        <w:jc w:val="center"/>
+      </w:pPr>
+      <w:r>
         <w:rPr>
           <w:b/>
           <w:bCs/>
@@ -191,8 +187,13 @@
           <w:szCs w:val="32"/>
           <w:lang w:val="da-DK"/>
         </w:rPr>
-      </w:pPr>
-      <w:r>
+        <w:t>Peter Hougaard, 353296</w:t>
+      </w:r>
+    </w:p>
+    <w:p>
+      <w:pPr>
+        <w:spacing w:after="160" w:line="259" w:lineRule="auto"/>
+        <w:jc w:val="center"/>
         <w:rPr>
           <w:b/>
           <w:bCs/>
@@ -200,7 +201,38 @@
           <w:szCs w:val="32"/>
           <w:lang w:val="da-DK"/>
         </w:rPr>
-        <w:t>Victor Bruun Fassbender, 354361</w:t>
+      </w:pPr>
+      <w:r>
+        <w:rPr>
+          <w:b/>
+          <w:bCs/>
+          <w:sz w:val="32"/>
+          <w:szCs w:val="32"/>
+          <w:lang w:val="da-DK"/>
+        </w:rPr>
+        <w:t xml:space="preserve">Victor Bruun </w:t>
+      </w:r>
+      <w:proofErr w:type="spellStart"/>
+      <w:r>
+        <w:rPr>
+          <w:b/>
+          <w:bCs/>
+          <w:sz w:val="32"/>
+          <w:szCs w:val="32"/>
+          <w:lang w:val="da-DK"/>
+        </w:rPr>
+        <w:t>Fassbender</w:t>
+      </w:r>
+      <w:proofErr w:type="spellEnd"/>
+      <w:r>
+        <w:rPr>
+          <w:b/>
+          <w:bCs/>
+          <w:sz w:val="32"/>
+          <w:szCs w:val="32"/>
+          <w:lang w:val="da-DK"/>
+        </w:rPr>
+        <w:t>, 354361</w:t>
       </w:r>
     </w:p>
     <w:p>
@@ -745,7 +777,7 @@
                 <w:noProof/>
                 <w:webHidden/>
               </w:rPr>
-              <w:t>4</w:t>
+              <w:t>5</w:t>
             </w:r>
             <w:r>
               <w:rPr>
@@ -817,7 +849,7 @@
                 <w:noProof/>
                 <w:webHidden/>
               </w:rPr>
-              <w:t>5</w:t>
+              <w:t>6</w:t>
             </w:r>
             <w:r>
               <w:rPr>
@@ -892,7 +924,7 @@
                 <w:noProof/>
                 <w:webHidden/>
               </w:rPr>
-              <w:t>5</w:t>
+              <w:t>7</w:t>
             </w:r>
             <w:r>
               <w:rPr>
@@ -967,7 +999,7 @@
                 <w:noProof/>
                 <w:webHidden/>
               </w:rPr>
-              <w:t>6</w:t>
+              <w:t>7</w:t>
             </w:r>
             <w:r>
               <w:rPr>
@@ -1042,7 +1074,7 @@
                 <w:noProof/>
                 <w:webHidden/>
               </w:rPr>
-              <w:t>7</w:t>
+              <w:t>9</w:t>
             </w:r>
             <w:r>
               <w:rPr>
@@ -1157,7 +1189,35 @@
         <w:rPr>
           <w:lang w:val="da-DK"/>
         </w:rPr>
-        <w:t>et real world gps baseret spil</w:t>
+        <w:t xml:space="preserve">et real </w:t>
+      </w:r>
+      <w:proofErr w:type="spellStart"/>
+      <w:r>
+        <w:rPr>
+          <w:lang w:val="da-DK"/>
+        </w:rPr>
+        <w:t>world</w:t>
+      </w:r>
+      <w:proofErr w:type="spellEnd"/>
+      <w:r>
+        <w:rPr>
+          <w:lang w:val="da-DK"/>
+        </w:rPr>
+        <w:t xml:space="preserve"> </w:t>
+      </w:r>
+      <w:proofErr w:type="spellStart"/>
+      <w:r>
+        <w:rPr>
+          <w:lang w:val="da-DK"/>
+        </w:rPr>
+        <w:t>gps</w:t>
+      </w:r>
+      <w:proofErr w:type="spellEnd"/>
+      <w:r>
+        <w:rPr>
+          <w:lang w:val="da-DK"/>
+        </w:rPr>
+        <w:t xml:space="preserve"> baseret spil</w:t>
       </w:r>
       <w:r>
         <w:rPr>
@@ -1175,7 +1235,21 @@
         <w:rPr>
           <w:lang w:val="da-DK"/>
         </w:rPr>
-        <w:t xml:space="preserve"> har til formål at fremme fysisk aktivitet blandt børn og unge i Danmark ved at kombinere jagten på kongekroner og juveler med augmented reality (AR) teknologi. </w:t>
+        <w:t xml:space="preserve"> har til formål at fremme fysisk aktivitet blandt børn og unge i Danmark ved at kombinere jagten på kongekroner og juveler med </w:t>
+      </w:r>
+      <w:proofErr w:type="spellStart"/>
+      <w:r>
+        <w:rPr>
+          <w:lang w:val="da-DK"/>
+        </w:rPr>
+        <w:t>augmented</w:t>
+      </w:r>
+      <w:proofErr w:type="spellEnd"/>
+      <w:r>
+        <w:rPr>
+          <w:lang w:val="da-DK"/>
+        </w:rPr>
+        <w:t xml:space="preserve"> reality (AR) teknologi. </w:t>
       </w:r>
       <w:r>
         <w:rPr>
@@ -1609,7 +1683,21 @@
         <w:rPr>
           <w:lang w:val="da-DK"/>
         </w:rPr>
-        <w:t>Vi har forsøgt at holde brugen af Monobehaviours til et minimum, da de gør det besværligt at Unit test</w:t>
+        <w:t xml:space="preserve">Vi har forsøgt at holde brugen af </w:t>
+      </w:r>
+      <w:proofErr w:type="spellStart"/>
+      <w:r>
+        <w:rPr>
+          <w:lang w:val="da-DK"/>
+        </w:rPr>
+        <w:t>Monobehaviours</w:t>
+      </w:r>
+      <w:proofErr w:type="spellEnd"/>
+      <w:r>
+        <w:rPr>
+          <w:lang w:val="da-DK"/>
+        </w:rPr>
+        <w:t xml:space="preserve"> til et minimum, da de gør det besværligt at Unit test</w:t>
       </w:r>
       <w:r>
         <w:rPr>
@@ -1754,8 +1842,13 @@
                                 <w:szCs w:val="20"/>
                               </w:rPr>
                             </w:pPr>
+                            <w:proofErr w:type="spellStart"/>
                             <w:r>
-                              <w:t xml:space="preserve">Figur </w:t>
+                              <w:t>Figur</w:t>
+                            </w:r>
+                            <w:proofErr w:type="spellEnd"/>
+                            <w:r>
+                              <w:t xml:space="preserve"> </w:t>
                             </w:r>
                             <w:r>
                               <w:fldChar w:fldCharType="begin"/>
@@ -1776,8 +1869,13 @@
                               <w:fldChar w:fldCharType="end"/>
                             </w:r>
                             <w:r>
-                              <w:t xml:space="preserve"> Navigations system I klassediagram</w:t>
+                              <w:t xml:space="preserve"> Navigations system I </w:t>
                             </w:r>
+                            <w:proofErr w:type="spellStart"/>
+                            <w:r>
+                              <w:t>klassediagram</w:t>
+                            </w:r>
+                            <w:proofErr w:type="spellEnd"/>
                           </w:p>
                         </w:txbxContent>
                       </wps:txbx>
@@ -1810,8 +1908,13 @@
                           <w:szCs w:val="20"/>
                         </w:rPr>
                       </w:pPr>
+                      <w:proofErr w:type="spellStart"/>
                       <w:r>
-                        <w:t xml:space="preserve">Figur </w:t>
+                        <w:t>Figur</w:t>
+                      </w:r>
+                      <w:proofErr w:type="spellEnd"/>
+                      <w:r>
+                        <w:t xml:space="preserve"> </w:t>
                       </w:r>
                       <w:r>
                         <w:fldChar w:fldCharType="begin"/>
@@ -1832,8 +1935,13 @@
                         <w:fldChar w:fldCharType="end"/>
                       </w:r>
                       <w:r>
-                        <w:t xml:space="preserve"> Navigations system I klassediagram</w:t>
+                        <w:t xml:space="preserve"> Navigations system I </w:t>
                       </w:r>
+                      <w:proofErr w:type="spellStart"/>
+                      <w:r>
+                        <w:t>klassediagram</w:t>
+                      </w:r>
+                      <w:proofErr w:type="spellEnd"/>
                     </w:p>
                   </w:txbxContent>
                 </v:textbox>
@@ -1980,7 +2088,35 @@
         <w:rPr>
           <w:lang w:val="da-DK"/>
         </w:rPr>
-        <w:t>: NavigationSystemData. Her bliver de mange inputs og bereginger kogt ned til en håndfuld nødvendig</w:t>
+        <w:t xml:space="preserve">: </w:t>
+      </w:r>
+      <w:proofErr w:type="spellStart"/>
+      <w:r>
+        <w:rPr>
+          <w:lang w:val="da-DK"/>
+        </w:rPr>
+        <w:t>NavigationSystemData</w:t>
+      </w:r>
+      <w:proofErr w:type="spellEnd"/>
+      <w:r>
+        <w:rPr>
+          <w:lang w:val="da-DK"/>
+        </w:rPr>
+        <w:t xml:space="preserve">. Her bliver de mange inputs og </w:t>
+      </w:r>
+      <w:proofErr w:type="spellStart"/>
+      <w:r>
+        <w:rPr>
+          <w:lang w:val="da-DK"/>
+        </w:rPr>
+        <w:t>bereginger</w:t>
+      </w:r>
+      <w:proofErr w:type="spellEnd"/>
+      <w:r>
+        <w:rPr>
+          <w:lang w:val="da-DK"/>
+        </w:rPr>
+        <w:t xml:space="preserve"> kogt ned til en håndfuld nødvendig</w:t>
       </w:r>
       <w:r>
         <w:rPr>
@@ -2019,8 +2155,16 @@
         <w:rPr>
           <w:lang w:val="da-DK"/>
         </w:rPr>
-        <w:t>mønsteret, er at vi ikke skaber en gudeklasse. Altså en klasse hvor alting sker i fordi det lige var nemmere at hard</w:t>
-      </w:r>
+        <w:t xml:space="preserve">mønsteret, er at vi ikke skaber en gudeklasse. Altså en klasse hvor alting sker i fordi det lige var nemmere at </w:t>
+      </w:r>
+      <w:proofErr w:type="spellStart"/>
+      <w:r>
+        <w:rPr>
+          <w:lang w:val="da-DK"/>
+        </w:rPr>
+        <w:t>hard</w:t>
+      </w:r>
+      <w:proofErr w:type="spellEnd"/>
       <w:r>
         <w:rPr>
           <w:lang w:val="da-DK"/>
@@ -2031,7 +2175,28 @@
         <w:rPr>
           <w:lang w:val="da-DK"/>
         </w:rPr>
-        <w:t>ode en at lave en ordenlig struktur. Derfor har vi været meget opmærk</w:t>
+        <w:t xml:space="preserve">ode en at lave en </w:t>
+      </w:r>
+      <w:proofErr w:type="spellStart"/>
+      <w:r>
+        <w:rPr>
+          <w:lang w:val="da-DK"/>
+        </w:rPr>
+        <w:t>ordenlig</w:t>
+      </w:r>
+      <w:proofErr w:type="spellEnd"/>
+      <w:r>
+        <w:rPr>
+          <w:lang w:val="da-DK"/>
+        </w:rPr>
+        <w:t xml:space="preserve"> struktur. Derfor har vi været meget </w:t>
+      </w:r>
+      <w:proofErr w:type="spellStart"/>
+      <w:r>
+        <w:rPr>
+          <w:lang w:val="da-DK"/>
+        </w:rPr>
+        <w:t>opmærk</w:t>
       </w:r>
       <w:r>
         <w:rPr>
@@ -2043,7 +2208,14 @@
         <w:rPr>
           <w:lang w:val="da-DK"/>
         </w:rPr>
-        <w:t xml:space="preserve">ome på at </w:t>
+        <w:t>ome</w:t>
+      </w:r>
+      <w:proofErr w:type="spellEnd"/>
+      <w:r>
+        <w:rPr>
+          <w:lang w:val="da-DK"/>
+        </w:rPr>
+        <w:t xml:space="preserve"> på at </w:t>
       </w:r>
       <w:r>
         <w:rPr>
@@ -2077,7 +2249,21 @@
           <w:lang w:val="da-DK"/>
         </w:rPr>
         <w:lastRenderedPageBreak/>
-        <w:t>Efter alt navigations dataen er parat bruger vi observer mønstret til at distribuere det ud i systemet. Det gør vi fordi navigations systemet ligger langt nede i afhængigheds</w:t>
+        <w:t xml:space="preserve">Efter alt navigations </w:t>
+      </w:r>
+      <w:proofErr w:type="spellStart"/>
+      <w:r>
+        <w:rPr>
+          <w:lang w:val="da-DK"/>
+        </w:rPr>
+        <w:t>dataen</w:t>
+      </w:r>
+      <w:proofErr w:type="spellEnd"/>
+      <w:r>
+        <w:rPr>
+          <w:lang w:val="da-DK"/>
+        </w:rPr>
+        <w:t xml:space="preserve"> er parat bruger vi observer mønstret til at distribuere det ud i systemet. Det gør vi fordi navigations systemet ligger langt nede i afhængigheds</w:t>
       </w:r>
       <w:r>
         <w:rPr>
@@ -2137,7 +2323,21 @@
         <w:rPr>
           <w:lang w:val="da-DK"/>
         </w:rPr>
-        <w:t>unikation. Derudover, benyttes dataen på alle niveauer af afhæn</w:t>
+        <w:t xml:space="preserve">unikation. Derudover, benyttes </w:t>
+      </w:r>
+      <w:proofErr w:type="spellStart"/>
+      <w:r>
+        <w:rPr>
+          <w:lang w:val="da-DK"/>
+        </w:rPr>
+        <w:t>dataen</w:t>
+      </w:r>
+      <w:proofErr w:type="spellEnd"/>
+      <w:r>
+        <w:rPr>
+          <w:lang w:val="da-DK"/>
+        </w:rPr>
+        <w:t xml:space="preserve"> på alle niveauer af afhæn</w:t>
       </w:r>
       <w:r>
         <w:rPr>
@@ -2167,7 +2367,21 @@
         <w:rPr>
           <w:lang w:val="da-DK"/>
         </w:rPr>
-        <w:t xml:space="preserve">. Ved at bruge en observer kan Navigation system dataen </w:t>
+        <w:t xml:space="preserve">. Ved at bruge en observer kan Navigation system </w:t>
+      </w:r>
+      <w:proofErr w:type="spellStart"/>
+      <w:r>
+        <w:rPr>
+          <w:lang w:val="da-DK"/>
+        </w:rPr>
+        <w:t>dataen</w:t>
+      </w:r>
+      <w:proofErr w:type="spellEnd"/>
+      <w:r>
+        <w:rPr>
+          <w:lang w:val="da-DK"/>
+        </w:rPr>
+        <w:t xml:space="preserve"> </w:t>
       </w:r>
       <w:r>
         <w:rPr>
@@ -2251,6 +2465,7 @@
         </w:rPr>
         <w:t xml:space="preserve">Systemet bliver primært håndteret af </w:t>
       </w:r>
+      <w:proofErr w:type="spellStart"/>
       <w:r>
         <w:rPr>
           <w:lang w:val="da-DK"/>
@@ -2261,7 +2476,28 @@
         <w:rPr>
           <w:lang w:val="da-DK"/>
         </w:rPr>
-        <w:t>nity, og at interagere med det er ikke så anderledes fra hvordan man normalt vil interagere med en scene i Unity Den største forskel er at når systemet skal testes bliver vi nød</w:t>
+        <w:t>nity</w:t>
+      </w:r>
+      <w:proofErr w:type="spellEnd"/>
+      <w:r>
+        <w:rPr>
+          <w:lang w:val="da-DK"/>
+        </w:rPr>
+        <w:t xml:space="preserve">, og at interagere med det er ikke så anderledes fra hvordan man normalt vil interagere med en scene i </w:t>
+      </w:r>
+      <w:proofErr w:type="spellStart"/>
+      <w:r>
+        <w:rPr>
+          <w:lang w:val="da-DK"/>
+        </w:rPr>
+        <w:t>Unity</w:t>
+      </w:r>
+      <w:proofErr w:type="spellEnd"/>
+      <w:r>
+        <w:rPr>
+          <w:lang w:val="da-DK"/>
+        </w:rPr>
+        <w:t xml:space="preserve"> Den største forskel er at når systemet skal testes bliver vi nød</w:t>
       </w:r>
       <w:r>
         <w:rPr>
@@ -2293,11 +2529,33 @@
         </w:rPr>
         <w:t>-</w:t>
       </w:r>
-      <w:r>
-        <w:rPr>
-          <w:lang w:val="da-DK"/>
-        </w:rPr>
-        <w:t xml:space="preserve">systemet er primært ved at instantiere objekter ind i den virtuelle verden, når en spiller har befundet sig på det rigtige punkt </w:t>
+      <w:proofErr w:type="gramStart"/>
+      <w:r>
+        <w:rPr>
+          <w:lang w:val="da-DK"/>
+        </w:rPr>
+        <w:t>systemet</w:t>
+      </w:r>
+      <w:proofErr w:type="gramEnd"/>
+      <w:r>
+        <w:rPr>
+          <w:lang w:val="da-DK"/>
+        </w:rPr>
+        <w:t xml:space="preserve"> er primært ved at </w:t>
+      </w:r>
+      <w:proofErr w:type="spellStart"/>
+      <w:r>
+        <w:rPr>
+          <w:lang w:val="da-DK"/>
+        </w:rPr>
+        <w:t>instantiere</w:t>
+      </w:r>
+      <w:proofErr w:type="spellEnd"/>
+      <w:r>
+        <w:rPr>
+          <w:lang w:val="da-DK"/>
+        </w:rPr>
+        <w:t xml:space="preserve"> objekter ind i den virtuelle verden, når en spiller har befundet sig på det rigtige punkt </w:t>
       </w:r>
       <w:r>
         <w:rPr>
@@ -2328,11 +2586,33 @@
           <w:lang w:val="da-DK"/>
         </w:rPr>
       </w:pPr>
-      <w:r>
-        <w:rPr>
-          <w:lang w:val="da-DK"/>
-        </w:rPr>
-        <w:t>Spawn element in AR world er den klasse vi benytte</w:t>
+      <w:proofErr w:type="spellStart"/>
+      <w:r>
+        <w:rPr>
+          <w:lang w:val="da-DK"/>
+        </w:rPr>
+        <w:t>Spawn</w:t>
+      </w:r>
+      <w:proofErr w:type="spellEnd"/>
+      <w:r>
+        <w:rPr>
+          <w:lang w:val="da-DK"/>
+        </w:rPr>
+        <w:t xml:space="preserve"> element in AR </w:t>
+      </w:r>
+      <w:proofErr w:type="spellStart"/>
+      <w:r>
+        <w:rPr>
+          <w:lang w:val="da-DK"/>
+        </w:rPr>
+        <w:t>world</w:t>
+      </w:r>
+      <w:proofErr w:type="spellEnd"/>
+      <w:r>
+        <w:rPr>
+          <w:lang w:val="da-DK"/>
+        </w:rPr>
+        <w:t xml:space="preserve"> er den klasse vi benytte</w:t>
       </w:r>
       <w:r>
         <w:rPr>
@@ -2344,13 +2624,153 @@
         <w:rPr>
           <w:lang w:val="da-DK"/>
         </w:rPr>
-        <w:t>til at spawne objekter i den digitale AR scene</w:t>
-      </w:r>
-      <w:r>
-        <w:rPr>
-          <w:lang w:val="da-DK"/>
-        </w:rPr>
-        <w:t xml:space="preserve">. Den benytter mønstrene singleton og factory til at gøre den nemt tilgængelig og skalerbar. Det betyder at alle ting der skal spawne i AR scenen, bliver nød til at have både en konkret factory og produkt, hvilket øger kompleksiteten. I vores tilfælde har vi kun 2 forskellige elementer der behøver at spawne: Kronjuveler, og kongekroner. Disse to elementer har vidt forskellig interaktions karakter og spawn kritererier, det giver derfor mening at have to seperate factories der kan sætte dem op. </w:t>
+        <w:t xml:space="preserve">til at </w:t>
+      </w:r>
+      <w:proofErr w:type="spellStart"/>
+      <w:r>
+        <w:rPr>
+          <w:lang w:val="da-DK"/>
+        </w:rPr>
+        <w:t>spawne</w:t>
+      </w:r>
+      <w:proofErr w:type="spellEnd"/>
+      <w:r>
+        <w:rPr>
+          <w:lang w:val="da-DK"/>
+        </w:rPr>
+        <w:t xml:space="preserve"> objekter i den digitale AR scene</w:t>
+      </w:r>
+      <w:r>
+        <w:rPr>
+          <w:lang w:val="da-DK"/>
+        </w:rPr>
+        <w:t xml:space="preserve">. Den benytter mønstrene singleton og </w:t>
+      </w:r>
+      <w:proofErr w:type="spellStart"/>
+      <w:r>
+        <w:rPr>
+          <w:lang w:val="da-DK"/>
+        </w:rPr>
+        <w:t>factory</w:t>
+      </w:r>
+      <w:proofErr w:type="spellEnd"/>
+      <w:r>
+        <w:rPr>
+          <w:lang w:val="da-DK"/>
+        </w:rPr>
+        <w:t xml:space="preserve"> til at gøre den nemt tilgængelig og skalerbar. Det betyder at alle ting der skal </w:t>
+      </w:r>
+      <w:proofErr w:type="spellStart"/>
+      <w:r>
+        <w:rPr>
+          <w:lang w:val="da-DK"/>
+        </w:rPr>
+        <w:t>spawne</w:t>
+      </w:r>
+      <w:proofErr w:type="spellEnd"/>
+      <w:r>
+        <w:rPr>
+          <w:lang w:val="da-DK"/>
+        </w:rPr>
+        <w:t xml:space="preserve"> i AR scenen, bliver </w:t>
+      </w:r>
+      <w:proofErr w:type="gramStart"/>
+      <w:r>
+        <w:rPr>
+          <w:lang w:val="da-DK"/>
+        </w:rPr>
+        <w:t>nød</w:t>
+      </w:r>
+      <w:proofErr w:type="gramEnd"/>
+      <w:r>
+        <w:rPr>
+          <w:lang w:val="da-DK"/>
+        </w:rPr>
+        <w:t xml:space="preserve"> til at have både en konkret </w:t>
+      </w:r>
+      <w:proofErr w:type="spellStart"/>
+      <w:r>
+        <w:rPr>
+          <w:lang w:val="da-DK"/>
+        </w:rPr>
+        <w:t>factory</w:t>
+      </w:r>
+      <w:proofErr w:type="spellEnd"/>
+      <w:r>
+        <w:rPr>
+          <w:lang w:val="da-DK"/>
+        </w:rPr>
+        <w:t xml:space="preserve"> og produkt, hvilket øger kompleksiteten. I vores tilfælde har vi kun 2 forskellige elementer der behøver at </w:t>
+      </w:r>
+      <w:proofErr w:type="spellStart"/>
+      <w:r>
+        <w:rPr>
+          <w:lang w:val="da-DK"/>
+        </w:rPr>
+        <w:t>spawne</w:t>
+      </w:r>
+      <w:proofErr w:type="spellEnd"/>
+      <w:r>
+        <w:rPr>
+          <w:lang w:val="da-DK"/>
+        </w:rPr>
+        <w:t xml:space="preserve">: Kronjuveler, og kongekroner. Disse to elementer har vidt forskellig interaktions karakter og </w:t>
+      </w:r>
+      <w:proofErr w:type="spellStart"/>
+      <w:r>
+        <w:rPr>
+          <w:lang w:val="da-DK"/>
+        </w:rPr>
+        <w:t>spawn</w:t>
+      </w:r>
+      <w:proofErr w:type="spellEnd"/>
+      <w:r>
+        <w:rPr>
+          <w:lang w:val="da-DK"/>
+        </w:rPr>
+        <w:t xml:space="preserve"> </w:t>
+      </w:r>
+      <w:proofErr w:type="spellStart"/>
+      <w:r>
+        <w:rPr>
+          <w:lang w:val="da-DK"/>
+        </w:rPr>
+        <w:t>kritererier</w:t>
+      </w:r>
+      <w:proofErr w:type="spellEnd"/>
+      <w:r>
+        <w:rPr>
+          <w:lang w:val="da-DK"/>
+        </w:rPr>
+        <w:t xml:space="preserve">, det giver derfor mening at have to </w:t>
+      </w:r>
+      <w:proofErr w:type="spellStart"/>
+      <w:r>
+        <w:rPr>
+          <w:lang w:val="da-DK"/>
+        </w:rPr>
+        <w:t>seperate</w:t>
+      </w:r>
+      <w:proofErr w:type="spellEnd"/>
+      <w:r>
+        <w:rPr>
+          <w:lang w:val="da-DK"/>
+        </w:rPr>
+        <w:t xml:space="preserve"> </w:t>
+      </w:r>
+      <w:proofErr w:type="spellStart"/>
+      <w:r>
+        <w:rPr>
+          <w:lang w:val="da-DK"/>
+        </w:rPr>
+        <w:t>factories</w:t>
+      </w:r>
+      <w:proofErr w:type="spellEnd"/>
+      <w:r>
+        <w:rPr>
+          <w:lang w:val="da-DK"/>
+        </w:rPr>
+        <w:t xml:space="preserve"> der kan sætte dem op. </w:t>
       </w:r>
       <w:r>
         <w:rPr>
@@ -2400,11 +2820,19 @@
           <w:lang w:val="en-US"/>
         </w:rPr>
       </w:pPr>
+      <w:proofErr w:type="spellStart"/>
       <w:r>
         <w:rPr>
           <w:lang w:val="en-US"/>
         </w:rPr>
-        <w:t xml:space="preserve">Figur </w:t>
+        <w:t>Figur</w:t>
+      </w:r>
+      <w:proofErr w:type="spellEnd"/>
+      <w:r>
+        <w:rPr>
+          <w:lang w:val="en-US"/>
+        </w:rPr>
+        <w:t xml:space="preserve"> </w:t>
       </w:r>
       <w:r>
         <w:fldChar w:fldCharType="begin"/>
@@ -2432,14 +2860,36 @@
         <w:rPr>
           <w:lang w:val="en-US"/>
         </w:rPr>
-        <w:t xml:space="preserve"> Ar World Object F</w:t>
-      </w:r>
+        <w:t xml:space="preserve"> </w:t>
+      </w:r>
+      <w:proofErr w:type="spellStart"/>
       <w:r>
         <w:rPr>
           <w:lang w:val="en-US"/>
         </w:rPr>
-        <w:t>actory pattern I Klassediagram</w:t>
-      </w:r>
+        <w:t>Ar</w:t>
+      </w:r>
+      <w:proofErr w:type="spellEnd"/>
+      <w:r>
+        <w:rPr>
+          <w:lang w:val="en-US"/>
+        </w:rPr>
+        <w:t xml:space="preserve"> World Object F</w:t>
+      </w:r>
+      <w:r>
+        <w:rPr>
+          <w:lang w:val="en-US"/>
+        </w:rPr>
+        <w:t xml:space="preserve">actory pattern I </w:t>
+      </w:r>
+      <w:proofErr w:type="spellStart"/>
+      <w:r>
+        <w:rPr>
+          <w:lang w:val="en-US"/>
+        </w:rPr>
+        <w:t>Klassediagram</w:t>
+      </w:r>
+      <w:proofErr w:type="spellEnd"/>
     </w:p>
     <w:p>
       <w:pPr>
@@ -2454,7 +2904,21 @@
           <w:lang w:val="da-DK"/>
         </w:rPr>
         <w:lastRenderedPageBreak/>
-        <w:t>Til at arbejde sammen med element spawneren, er der en controller. Denne controller består igen af andre controllere, som styrer de henhold</w:t>
+        <w:t xml:space="preserve">Til at arbejde sammen med element </w:t>
+      </w:r>
+      <w:proofErr w:type="spellStart"/>
+      <w:r>
+        <w:rPr>
+          <w:lang w:val="da-DK"/>
+        </w:rPr>
+        <w:t>spawneren</w:t>
+      </w:r>
+      <w:proofErr w:type="spellEnd"/>
+      <w:r>
+        <w:rPr>
+          <w:lang w:val="da-DK"/>
+        </w:rPr>
+        <w:t>, er der en controller. Denne controller består igen af andre controllere, som styrer de henhold</w:t>
       </w:r>
       <w:r>
         <w:rPr>
@@ -2478,7 +2942,21 @@
         <w:rPr>
           <w:lang w:val="da-DK"/>
         </w:rPr>
-        <w:t xml:space="preserve"> spawnkriterier </w:t>
+        <w:t xml:space="preserve"> </w:t>
+      </w:r>
+      <w:proofErr w:type="spellStart"/>
+      <w:r>
+        <w:rPr>
+          <w:lang w:val="da-DK"/>
+        </w:rPr>
+        <w:t>spawnkriterier</w:t>
+      </w:r>
+      <w:proofErr w:type="spellEnd"/>
+      <w:r>
+        <w:rPr>
+          <w:lang w:val="da-DK"/>
+        </w:rPr>
+        <w:t xml:space="preserve"> </w:t>
       </w:r>
       <w:r>
         <w:rPr>
@@ -2566,8 +3044,13 @@
                                 <w:szCs w:val="20"/>
                               </w:rPr>
                             </w:pPr>
+                            <w:proofErr w:type="spellStart"/>
                             <w:r>
-                              <w:t xml:space="preserve">Figur </w:t>
+                              <w:t>Figur</w:t>
+                            </w:r>
+                            <w:proofErr w:type="spellEnd"/>
+                            <w:r>
+                              <w:t xml:space="preserve"> </w:t>
                             </w:r>
                             <w:r>
                               <w:fldChar w:fldCharType="begin"/>
@@ -2588,8 +3071,13 @@
                               <w:fldChar w:fldCharType="end"/>
                             </w:r>
                             <w:r>
-                              <w:t xml:space="preserve"> Minigame Strategy pattern I Klassediagram</w:t>
+                              <w:t xml:space="preserve"> Minigame Strategy pattern I </w:t>
                             </w:r>
+                            <w:proofErr w:type="spellStart"/>
+                            <w:r>
+                              <w:t>Klassediagram</w:t>
+                            </w:r>
+                            <w:proofErr w:type="spellEnd"/>
                           </w:p>
                         </w:txbxContent>
                       </wps:txbx>
@@ -2618,8 +3106,13 @@
                           <w:szCs w:val="20"/>
                         </w:rPr>
                       </w:pPr>
+                      <w:proofErr w:type="spellStart"/>
                       <w:r>
-                        <w:t xml:space="preserve">Figur </w:t>
+                        <w:t>Figur</w:t>
+                      </w:r>
+                      <w:proofErr w:type="spellEnd"/>
+                      <w:r>
+                        <w:t xml:space="preserve"> </w:t>
                       </w:r>
                       <w:r>
                         <w:fldChar w:fldCharType="begin"/>
@@ -2640,8 +3133,13 @@
                         <w:fldChar w:fldCharType="end"/>
                       </w:r>
                       <w:r>
-                        <w:t xml:space="preserve"> Minigame Strategy pattern I Klassediagram</w:t>
+                        <w:t xml:space="preserve"> Minigame Strategy pattern I </w:t>
                       </w:r>
+                      <w:proofErr w:type="spellStart"/>
+                      <w:r>
+                        <w:t>Klassediagram</w:t>
+                      </w:r>
+                      <w:proofErr w:type="spellEnd"/>
                     </w:p>
                   </w:txbxContent>
                 </v:textbox>
@@ -2739,7 +3237,14 @@
         <w:rPr>
           <w:lang w:val="da-DK"/>
         </w:rPr>
-        <w:t>Til udarbejdelsen af vores min</w:t>
+        <w:t xml:space="preserve">Til udarbejdelsen af vores </w:t>
+      </w:r>
+      <w:proofErr w:type="spellStart"/>
+      <w:r>
+        <w:rPr>
+          <w:lang w:val="da-DK"/>
+        </w:rPr>
+        <w:t>min</w:t>
       </w:r>
       <w:r>
         <w:rPr>
@@ -2751,13 +3256,34 @@
         <w:rPr>
           <w:lang w:val="da-DK"/>
         </w:rPr>
-        <w:t>spil systemet er der brugt et strateg</w:t>
-      </w:r>
-      <w:r>
-        <w:rPr>
-          <w:lang w:val="da-DK"/>
-        </w:rPr>
-        <w:t>y-</w:t>
+        <w:t>spil</w:t>
+      </w:r>
+      <w:proofErr w:type="spellEnd"/>
+      <w:r>
+        <w:rPr>
+          <w:lang w:val="da-DK"/>
+        </w:rPr>
+        <w:t xml:space="preserve"> systemet er der brugt et </w:t>
+      </w:r>
+      <w:proofErr w:type="spellStart"/>
+      <w:r>
+        <w:rPr>
+          <w:lang w:val="da-DK"/>
+        </w:rPr>
+        <w:t>strateg</w:t>
+      </w:r>
+      <w:r>
+        <w:rPr>
+          <w:lang w:val="da-DK"/>
+        </w:rPr>
+        <w:t>y</w:t>
+      </w:r>
+      <w:proofErr w:type="spellEnd"/>
+      <w:r>
+        <w:rPr>
+          <w:lang w:val="da-DK"/>
+        </w:rPr>
+        <w:t>-</w:t>
       </w:r>
       <w:r>
         <w:rPr>
@@ -2787,7 +3313,35 @@
         <w:rPr>
           <w:lang w:val="da-DK"/>
         </w:rPr>
-        <w:t xml:space="preserve"> Yderligere i minespillene er der gjort brug af objekt pools, til at genbruge flere af elementerne, dette er gjort for at holde systemet så optimeret som muligt, da dette sørger for der ikke bliver Instantieret og destroyet objekter men i stedet bliver de deaktiveret og genbrugt.</w:t>
+        <w:t xml:space="preserve"> Yderligere i minespillene er der gjort brug af objekt pools, til at genbruge flere af elementerne, dette er gjort for at holde systemet så optimeret som muligt, da dette sørger for der ikke bliver </w:t>
+      </w:r>
+      <w:proofErr w:type="spellStart"/>
+      <w:r>
+        <w:rPr>
+          <w:lang w:val="da-DK"/>
+        </w:rPr>
+        <w:t>Instantieret</w:t>
+      </w:r>
+      <w:proofErr w:type="spellEnd"/>
+      <w:r>
+        <w:rPr>
+          <w:lang w:val="da-DK"/>
+        </w:rPr>
+        <w:t xml:space="preserve"> og </w:t>
+      </w:r>
+      <w:proofErr w:type="spellStart"/>
+      <w:r>
+        <w:rPr>
+          <w:lang w:val="da-DK"/>
+        </w:rPr>
+        <w:t>destroyet</w:t>
+      </w:r>
+      <w:proofErr w:type="spellEnd"/>
+      <w:r>
+        <w:rPr>
+          <w:lang w:val="da-DK"/>
+        </w:rPr>
+        <w:t xml:space="preserve"> objekter men i stedet bliver de deaktiveret og genbrugt.</w:t>
       </w:r>
     </w:p>
     <w:p>
@@ -2821,7 +3375,21 @@
         <w:rPr>
           <w:lang w:val="da-DK"/>
         </w:rPr>
-        <w:t xml:space="preserve">I vores arkitektur design har vi brugt lang tid på at diskutere hvordan vi bedst kan strukturere det i forhold til SOLID principperne. I disse diskutioner har vi i første omgang lagt størst vægt </w:t>
+        <w:t xml:space="preserve">I vores arkitektur design har vi brugt lang tid på at diskutere hvordan vi bedst kan strukturere det i forhold til SOLID principperne. I disse </w:t>
+      </w:r>
+      <w:proofErr w:type="spellStart"/>
+      <w:r>
+        <w:rPr>
+          <w:lang w:val="da-DK"/>
+        </w:rPr>
+        <w:t>diskutioner</w:t>
+      </w:r>
+      <w:proofErr w:type="spellEnd"/>
+      <w:r>
+        <w:rPr>
+          <w:lang w:val="da-DK"/>
+        </w:rPr>
+        <w:t xml:space="preserve"> har vi i første omgang lagt størst vægt </w:t>
       </w:r>
       <w:r>
         <w:rPr>
@@ -2833,7 +3401,35 @@
         <w:rPr>
           <w:lang w:val="da-DK"/>
         </w:rPr>
-        <w:t>at udforske hvordan eksisterende mønstre kan bruges til at danne fundament for vores system. Til at supportere arkiteturen omkring disse mønstre, lagde vi i første omgang stor vægt på S – Single responsibility.</w:t>
+        <w:t xml:space="preserve">at udforske hvordan eksisterende mønstre kan bruges til at danne fundament for vores system. Til at supportere </w:t>
+      </w:r>
+      <w:proofErr w:type="spellStart"/>
+      <w:r>
+        <w:rPr>
+          <w:lang w:val="da-DK"/>
+        </w:rPr>
+        <w:t>arkiteturen</w:t>
+      </w:r>
+      <w:proofErr w:type="spellEnd"/>
+      <w:r>
+        <w:rPr>
+          <w:lang w:val="da-DK"/>
+        </w:rPr>
+        <w:t xml:space="preserve"> omkring disse mønstre, lagde vi i første omgang stor vægt på S – Single </w:t>
+      </w:r>
+      <w:proofErr w:type="spellStart"/>
+      <w:r>
+        <w:rPr>
+          <w:lang w:val="da-DK"/>
+        </w:rPr>
+        <w:t>responsibility</w:t>
+      </w:r>
+      <w:proofErr w:type="spellEnd"/>
+      <w:r>
+        <w:rPr>
+          <w:lang w:val="da-DK"/>
+        </w:rPr>
+        <w:t>.</w:t>
       </w:r>
       <w:r>
         <w:rPr>
@@ -2860,7 +3456,21 @@
         <w:rPr>
           <w:lang w:val="da-DK"/>
         </w:rPr>
-        <w:t xml:space="preserve">Måden vi har forsøgt at benytte single responsibility kan fx ses i </w:t>
+        <w:t xml:space="preserve">Måden vi har forsøgt at benytte single </w:t>
+      </w:r>
+      <w:proofErr w:type="spellStart"/>
+      <w:r>
+        <w:rPr>
+          <w:lang w:val="da-DK"/>
+        </w:rPr>
+        <w:t>responsibility</w:t>
+      </w:r>
+      <w:proofErr w:type="spellEnd"/>
+      <w:r>
+        <w:rPr>
+          <w:lang w:val="da-DK"/>
+        </w:rPr>
+        <w:t xml:space="preserve"> kan fx ses i </w:t>
       </w:r>
       <w:r>
         <w:rPr>
@@ -2872,7 +3482,21 @@
         <w:rPr>
           <w:lang w:val="da-DK"/>
         </w:rPr>
-        <w:t xml:space="preserve"> til element spawneren. Her er der en hoved controller</w:t>
+        <w:t xml:space="preserve"> til element </w:t>
+      </w:r>
+      <w:proofErr w:type="spellStart"/>
+      <w:r>
+        <w:rPr>
+          <w:lang w:val="da-DK"/>
+        </w:rPr>
+        <w:t>spawneren</w:t>
+      </w:r>
+      <w:proofErr w:type="spellEnd"/>
+      <w:r>
+        <w:rPr>
+          <w:lang w:val="da-DK"/>
+        </w:rPr>
+        <w:t>. Her er der en hoved controller</w:t>
       </w:r>
       <w:r>
         <w:rPr>
@@ -2884,7 +3508,21 @@
         <w:rPr>
           <w:lang w:val="da-DK"/>
         </w:rPr>
-        <w:t>ns ansvar at controllere det der skal spawne AR scenen</w:t>
+        <w:t xml:space="preserve">ns ansvar at controllere det der skal </w:t>
+      </w:r>
+      <w:proofErr w:type="spellStart"/>
+      <w:r>
+        <w:rPr>
+          <w:lang w:val="da-DK"/>
+        </w:rPr>
+        <w:t>spawne</w:t>
+      </w:r>
+      <w:proofErr w:type="spellEnd"/>
+      <w:r>
+        <w:rPr>
+          <w:lang w:val="da-DK"/>
+        </w:rPr>
+        <w:t xml:space="preserve"> AR scenen</w:t>
       </w:r>
       <w:r>
         <w:rPr>
@@ -2930,13 +3568,55 @@
           <w:lang w:val="da-DK"/>
         </w:rPr>
         <w:lastRenderedPageBreak/>
-        <w:t xml:space="preserve">Vores primære strategi til at overholde Open closed princippet har ikke været en stor bekymring for os, da mange af vores funktioner er meget forskellige, og vi generelt ikke har benyttet særligt meget nedarvning. Når det har været relevant at nedarve, fx da vi implementerede factory mønsteret, har vi brugt en abstrakt klasse, og derved </w:t>
-      </w:r>
-      <w:r>
-        <w:rPr>
-          <w:lang w:val="da-DK"/>
-        </w:rPr>
-        <w:t>tilføjet den ekstra funktionalitet i det konkrete script. På samme måde har vores sparsomme brug af nedarvning gjort det nemt at overholde Liskovs princippet.</w:t>
+        <w:t xml:space="preserve">Vores primære strategi til at overholde Open </w:t>
+      </w:r>
+      <w:proofErr w:type="spellStart"/>
+      <w:r>
+        <w:rPr>
+          <w:lang w:val="da-DK"/>
+        </w:rPr>
+        <w:t>closed</w:t>
+      </w:r>
+      <w:proofErr w:type="spellEnd"/>
+      <w:r>
+        <w:rPr>
+          <w:lang w:val="da-DK"/>
+        </w:rPr>
+        <w:t xml:space="preserve"> princippet har ikke været en stor bekymring for os, da mange af vores funktioner er meget forskellige, og vi generelt ikke har benyttet særligt meget nedarvning. Når det har været relevant at nedarve, fx da vi implementerede </w:t>
+      </w:r>
+      <w:proofErr w:type="spellStart"/>
+      <w:r>
+        <w:rPr>
+          <w:lang w:val="da-DK"/>
+        </w:rPr>
+        <w:t>factory</w:t>
+      </w:r>
+      <w:proofErr w:type="spellEnd"/>
+      <w:r>
+        <w:rPr>
+          <w:lang w:val="da-DK"/>
+        </w:rPr>
+        <w:t xml:space="preserve"> mønsteret, har vi brugt en abstrakt klasse, og derved </w:t>
+      </w:r>
+      <w:r>
+        <w:rPr>
+          <w:lang w:val="da-DK"/>
+        </w:rPr>
+        <w:t xml:space="preserve">tilføjet den ekstra funktionalitet i det konkrete script. På samme måde har vores sparsomme brug af nedarvning gjort det nemt at overholde </w:t>
+      </w:r>
+      <w:proofErr w:type="spellStart"/>
+      <w:r>
+        <w:rPr>
+          <w:lang w:val="da-DK"/>
+        </w:rPr>
+        <w:t>Liskovs</w:t>
+      </w:r>
+      <w:proofErr w:type="spellEnd"/>
+      <w:r>
+        <w:rPr>
+          <w:lang w:val="da-DK"/>
+        </w:rPr>
+        <w:t xml:space="preserve"> princippet.</w:t>
       </w:r>
     </w:p>
     <w:p>
@@ -2987,7 +3667,21 @@
         <w:rPr>
           <w:lang w:val="da-DK"/>
         </w:rPr>
-        <w:t>sensoren ikke fungerede i Unity 6. Her var implementeringen af et helt nyt kompas system enorm nem, da det blot var at tilføje et interface.</w:t>
+        <w:t xml:space="preserve">sensoren ikke fungerede i </w:t>
+      </w:r>
+      <w:proofErr w:type="spellStart"/>
+      <w:r>
+        <w:rPr>
+          <w:lang w:val="da-DK"/>
+        </w:rPr>
+        <w:t>Unity</w:t>
+      </w:r>
+      <w:proofErr w:type="spellEnd"/>
+      <w:r>
+        <w:rPr>
+          <w:lang w:val="da-DK"/>
+        </w:rPr>
+        <w:t xml:space="preserve"> 6. Her var implementeringen af et helt nyt kompas system enorm nem, da det blot var at tilføje et interface.</w:t>
       </w:r>
     </w:p>
     <w:p>
@@ -2998,11 +3692,19 @@
           <w:lang w:val="da-DK"/>
         </w:rPr>
       </w:pPr>
-      <w:r>
-        <w:rPr>
-          <w:lang w:val="da-DK"/>
-        </w:rPr>
-        <w:t>Dependency inversion princippet fik vi opfyld</w:t>
+      <w:proofErr w:type="spellStart"/>
+      <w:r>
+        <w:rPr>
+          <w:lang w:val="da-DK"/>
+        </w:rPr>
+        <w:t>Dependency</w:t>
+      </w:r>
+      <w:proofErr w:type="spellEnd"/>
+      <w:r>
+        <w:rPr>
+          <w:lang w:val="da-DK"/>
+        </w:rPr>
+        <w:t xml:space="preserve"> inversion princippet fik vi opfyld</w:t>
       </w:r>
       <w:r>
         <w:rPr>
@@ -3135,11 +3837,47 @@
         </w:rPr>
         <w:t>-</w:t>
       </w:r>
-      <w:r>
-        <w:rPr>
-          <w:lang w:val="da-DK"/>
-        </w:rPr>
-        <w:t>detection til at referere til den virkelige verden. Dette gør vi da vores spil som udgangspunkt er designet til at finde sted i en by, hvor plane flader er rigelige. Derudover, vil andre detectionsmetoder som billedsporing ikke give mening for os, da vi er afhængige af gps lokationer, hvilket gør det overflødigt også at have fysiske billeder hængt op for spilleren.</w:t>
+      <w:proofErr w:type="spellStart"/>
+      <w:r>
+        <w:rPr>
+          <w:lang w:val="da-DK"/>
+        </w:rPr>
+        <w:t>detection</w:t>
+      </w:r>
+      <w:proofErr w:type="spellEnd"/>
+      <w:r>
+        <w:rPr>
+          <w:lang w:val="da-DK"/>
+        </w:rPr>
+        <w:t xml:space="preserve"> til at referere til den virkelige verden. Dette gør vi da vores spil som udgangspunkt er designet til at finde sted i en by, hvor plane flader er rigelige. Derudover, vil andre </w:t>
+      </w:r>
+      <w:proofErr w:type="spellStart"/>
+      <w:r>
+        <w:rPr>
+          <w:lang w:val="da-DK"/>
+        </w:rPr>
+        <w:t>detectionsmetoder</w:t>
+      </w:r>
+      <w:proofErr w:type="spellEnd"/>
+      <w:r>
+        <w:rPr>
+          <w:lang w:val="da-DK"/>
+        </w:rPr>
+        <w:t xml:space="preserve"> som billedsporing ikke give mening for os, da vi er afhængige af </w:t>
+      </w:r>
+      <w:proofErr w:type="spellStart"/>
+      <w:r>
+        <w:rPr>
+          <w:lang w:val="da-DK"/>
+        </w:rPr>
+        <w:t>gps</w:t>
+      </w:r>
+      <w:proofErr w:type="spellEnd"/>
+      <w:r>
+        <w:rPr>
+          <w:lang w:val="da-DK"/>
+        </w:rPr>
+        <w:t xml:space="preserve"> lokationer, hvilket gør det overflødigt også at have fysiske billeder hængt op for spilleren.</w:t>
       </w:r>
     </w:p>
     <w:p>
@@ -3154,7 +3892,28 @@
         <w:rPr>
           <w:lang w:val="da-DK"/>
         </w:rPr>
-        <w:t>Når tiden er til at instantiere et objekt i spil scenen, bruger vi en Co</w:t>
+        <w:t xml:space="preserve">Når tiden er til at </w:t>
+      </w:r>
+      <w:proofErr w:type="spellStart"/>
+      <w:r>
+        <w:rPr>
+          <w:lang w:val="da-DK"/>
+        </w:rPr>
+        <w:t>instantiere</w:t>
+      </w:r>
+      <w:proofErr w:type="spellEnd"/>
+      <w:r>
+        <w:rPr>
+          <w:lang w:val="da-DK"/>
+        </w:rPr>
+        <w:t xml:space="preserve"> et objekt i spil scenen, bruger vi en </w:t>
+      </w:r>
+      <w:proofErr w:type="spellStart"/>
+      <w:r>
+        <w:rPr>
+          <w:lang w:val="da-DK"/>
+        </w:rPr>
+        <w:t>Co</w:t>
       </w:r>
       <w:r>
         <w:rPr>
@@ -3166,13 +3925,28 @@
         <w:rPr>
           <w:lang w:val="da-DK"/>
         </w:rPr>
-        <w:t xml:space="preserve">outine til at tjekke for planer, og derefter </w:t>
-      </w:r>
-      <w:r>
-        <w:rPr>
-          <w:lang w:val="da-DK"/>
-        </w:rPr>
-        <w:t xml:space="preserve">instantiere </w:t>
+        <w:t>outine</w:t>
+      </w:r>
+      <w:proofErr w:type="spellEnd"/>
+      <w:r>
+        <w:rPr>
+          <w:lang w:val="da-DK"/>
+        </w:rPr>
+        <w:t xml:space="preserve"> til at tjekke for planer, og derefter </w:t>
+      </w:r>
+      <w:proofErr w:type="spellStart"/>
+      <w:r>
+        <w:rPr>
+          <w:lang w:val="da-DK"/>
+        </w:rPr>
+        <w:t>instantiere</w:t>
+      </w:r>
+      <w:proofErr w:type="spellEnd"/>
+      <w:r>
+        <w:rPr>
+          <w:lang w:val="da-DK"/>
+        </w:rPr>
+        <w:t xml:space="preserve"> </w:t>
       </w:r>
       <w:r>
         <w:rPr>
@@ -3196,7 +3970,35 @@
         <w:rPr>
           <w:lang w:val="da-DK"/>
         </w:rPr>
-        <w:t>at spawne på, hvorefter der tages udgangspunkt i spillerens position i den digitale verden til at placere det instantierede objekt.</w:t>
+        <w:t xml:space="preserve">at </w:t>
+      </w:r>
+      <w:proofErr w:type="spellStart"/>
+      <w:r>
+        <w:rPr>
+          <w:lang w:val="da-DK"/>
+        </w:rPr>
+        <w:t>spawne</w:t>
+      </w:r>
+      <w:proofErr w:type="spellEnd"/>
+      <w:r>
+        <w:rPr>
+          <w:lang w:val="da-DK"/>
+        </w:rPr>
+        <w:t xml:space="preserve"> på, hvorefter der tages udgangspunkt i spillerens position i den digitale verden til at placere det </w:t>
+      </w:r>
+      <w:proofErr w:type="spellStart"/>
+      <w:r>
+        <w:rPr>
+          <w:lang w:val="da-DK"/>
+        </w:rPr>
+        <w:t>instantierede</w:t>
+      </w:r>
+      <w:proofErr w:type="spellEnd"/>
+      <w:r>
+        <w:rPr>
+          <w:lang w:val="da-DK"/>
+        </w:rPr>
+        <w:t xml:space="preserve"> objekt.</w:t>
       </w:r>
     </w:p>
     <w:p>
@@ -3211,14 +4013,63 @@
         <w:rPr>
           <w:lang w:val="da-DK"/>
         </w:rPr>
-        <w:t xml:space="preserve">For at kunne interagere med spawnede objekter har vi oprettet klassen: ARPressDetector, der caster en ray fra spillerens skærm, og vinkelret ind i den digitale </w:t>
+        <w:t xml:space="preserve">For at kunne interagere med </w:t>
+      </w:r>
+      <w:proofErr w:type="spellStart"/>
+      <w:r>
+        <w:rPr>
+          <w:lang w:val="da-DK"/>
+        </w:rPr>
+        <w:t>spawnede</w:t>
+      </w:r>
+      <w:proofErr w:type="spellEnd"/>
+      <w:r>
+        <w:rPr>
+          <w:lang w:val="da-DK"/>
+        </w:rPr>
+        <w:t xml:space="preserve"> objekter har vi oprettet klassen: </w:t>
+      </w:r>
+      <w:proofErr w:type="spellStart"/>
+      <w:r>
+        <w:rPr>
+          <w:lang w:val="da-DK"/>
+        </w:rPr>
+        <w:t>ARPressDetector</w:t>
+      </w:r>
+      <w:proofErr w:type="spellEnd"/>
+      <w:r>
+        <w:rPr>
+          <w:lang w:val="da-DK"/>
+        </w:rPr>
+        <w:t xml:space="preserve">, der caster en </w:t>
+      </w:r>
+      <w:proofErr w:type="spellStart"/>
+      <w:r>
+        <w:rPr>
+          <w:lang w:val="da-DK"/>
+        </w:rPr>
+        <w:t>ray</w:t>
+      </w:r>
+      <w:proofErr w:type="spellEnd"/>
+      <w:r>
+        <w:rPr>
+          <w:lang w:val="da-DK"/>
+        </w:rPr>
+        <w:t xml:space="preserve"> fra spillerens skærm, og vinkelret ind i den digitale </w:t>
       </w:r>
       <w:r>
         <w:rPr>
           <w:lang w:val="da-DK"/>
         </w:rPr>
         <w:lastRenderedPageBreak/>
-        <w:t>verden. Herefter, iterere</w:t>
+        <w:t xml:space="preserve">verden. Herefter, </w:t>
+      </w:r>
+      <w:proofErr w:type="spellStart"/>
+      <w:r>
+        <w:rPr>
+          <w:lang w:val="da-DK"/>
+        </w:rPr>
+        <w:t>iterere</w:t>
       </w:r>
       <w:r>
         <w:rPr>
@@ -3226,11 +4077,34 @@
         </w:rPr>
         <w:t>r</w:t>
       </w:r>
-      <w:r>
-        <w:rPr>
-          <w:lang w:val="da-DK"/>
-        </w:rPr>
-        <w:t xml:space="preserve"> den gennem alle ramte objekter og søger efter om der er et relevant tag. Hvis der bliver fundet et match, kalder den et handler interface, hvor resten af interaktionen processeres i en separat OnPress() funktion.</w:t>
+      <w:proofErr w:type="spellEnd"/>
+      <w:r>
+        <w:rPr>
+          <w:lang w:val="da-DK"/>
+        </w:rPr>
+        <w:t xml:space="preserve"> den gennem alle ramte objekter og søger efter om der er et relevant tag. Hvis der bliver fundet et match, kalder den et handler interface, hvor resten af interaktionen processeres i en separat </w:t>
+      </w:r>
+      <w:proofErr w:type="spellStart"/>
+      <w:proofErr w:type="gramStart"/>
+      <w:r>
+        <w:rPr>
+          <w:lang w:val="da-DK"/>
+        </w:rPr>
+        <w:t>OnPress</w:t>
+      </w:r>
+      <w:proofErr w:type="spellEnd"/>
+      <w:r>
+        <w:rPr>
+          <w:lang w:val="da-DK"/>
+        </w:rPr>
+        <w:t>(</w:t>
+      </w:r>
+      <w:proofErr w:type="gramEnd"/>
+      <w:r>
+        <w:rPr>
+          <w:lang w:val="da-DK"/>
+        </w:rPr>
+        <w:t>) funktion.</w:t>
       </w:r>
     </w:p>
     <w:p>
@@ -3262,8 +4136,16 @@
         <w:rPr>
           <w:lang w:val="da-DK"/>
         </w:rPr>
-        <w:t>Royal Go er baseret på gps</w:t>
-      </w:r>
+        <w:t xml:space="preserve">Royal Go er baseret på </w:t>
+      </w:r>
+      <w:proofErr w:type="spellStart"/>
+      <w:r>
+        <w:rPr>
+          <w:lang w:val="da-DK"/>
+        </w:rPr>
+        <w:t>gps</w:t>
+      </w:r>
+      <w:proofErr w:type="spellEnd"/>
       <w:r>
         <w:rPr>
           <w:lang w:val="da-DK"/>
@@ -3310,7 +4192,35 @@
         <w:rPr>
           <w:lang w:val="da-DK"/>
         </w:rPr>
-        <w:t xml:space="preserve">der spilles på har adgang til både gps og </w:t>
+        <w:t xml:space="preserve">der spilles </w:t>
+      </w:r>
+      <w:proofErr w:type="gramStart"/>
+      <w:r>
+        <w:rPr>
+          <w:lang w:val="da-DK"/>
+        </w:rPr>
+        <w:t>på</w:t>
+      </w:r>
+      <w:proofErr w:type="gramEnd"/>
+      <w:r>
+        <w:rPr>
+          <w:lang w:val="da-DK"/>
+        </w:rPr>
+        <w:t xml:space="preserve"> har adgang til både </w:t>
+      </w:r>
+      <w:proofErr w:type="spellStart"/>
+      <w:r>
+        <w:rPr>
+          <w:lang w:val="da-DK"/>
+        </w:rPr>
+        <w:t>gps</w:t>
+      </w:r>
+      <w:proofErr w:type="spellEnd"/>
+      <w:r>
+        <w:rPr>
+          <w:lang w:val="da-DK"/>
+        </w:rPr>
+        <w:t xml:space="preserve"> og </w:t>
       </w:r>
       <w:r>
         <w:rPr>
@@ -3328,7 +4238,21 @@
         <w:rPr>
           <w:lang w:val="da-DK"/>
         </w:rPr>
-        <w:t>For at kunne tilgå disse inputs i Unity er det dog nødvendigt først at konf</w:t>
+        <w:t xml:space="preserve">For at kunne tilgå disse inputs i </w:t>
+      </w:r>
+      <w:proofErr w:type="spellStart"/>
+      <w:r>
+        <w:rPr>
+          <w:lang w:val="da-DK"/>
+        </w:rPr>
+        <w:t>Unity</w:t>
+      </w:r>
+      <w:proofErr w:type="spellEnd"/>
+      <w:r>
+        <w:rPr>
+          <w:lang w:val="da-DK"/>
+        </w:rPr>
+        <w:t xml:space="preserve"> er det dog nødvendigt først at konf</w:t>
       </w:r>
       <w:r>
         <w:rPr>
@@ -3382,8 +4306,16 @@
         <w:rPr>
           <w:lang w:val="da-DK"/>
         </w:rPr>
-        <w:t>Af de to sensorer har gps</w:t>
-      </w:r>
+        <w:t xml:space="preserve">Af de to sensorer har </w:t>
+      </w:r>
+      <w:proofErr w:type="spellStart"/>
+      <w:r>
+        <w:rPr>
+          <w:lang w:val="da-DK"/>
+        </w:rPr>
+        <w:t>gps</w:t>
+      </w:r>
+      <w:proofErr w:type="spellEnd"/>
       <w:r>
         <w:rPr>
           <w:lang w:val="da-DK"/>
@@ -3420,11 +4352,26 @@
         </w:rPr>
         <w:t xml:space="preserve">, mens </w:t>
       </w:r>
-      <w:r>
-        <w:rPr>
-          <w:lang w:val="da-DK"/>
-        </w:rPr>
-        <w:t>dataen fra ma</w:t>
+      <w:proofErr w:type="spellStart"/>
+      <w:r>
+        <w:rPr>
+          <w:lang w:val="da-DK"/>
+        </w:rPr>
+        <w:t>dataen</w:t>
+      </w:r>
+      <w:proofErr w:type="spellEnd"/>
+      <w:r>
+        <w:rPr>
+          <w:lang w:val="da-DK"/>
+        </w:rPr>
+        <w:t xml:space="preserve"> fra </w:t>
+      </w:r>
+      <w:proofErr w:type="spellStart"/>
+      <w:r>
+        <w:rPr>
+          <w:lang w:val="da-DK"/>
+        </w:rPr>
+        <w:t>ma</w:t>
       </w:r>
       <w:r>
         <w:rPr>
@@ -3436,7 +4383,28 @@
         <w:rPr>
           <w:lang w:val="da-DK"/>
         </w:rPr>
-        <w:t xml:space="preserve">netic field sensoren var omstændig at convertere til et brugbart format. </w:t>
+        <w:t>netic</w:t>
+      </w:r>
+      <w:proofErr w:type="spellEnd"/>
+      <w:r>
+        <w:rPr>
+          <w:lang w:val="da-DK"/>
+        </w:rPr>
+        <w:t xml:space="preserve"> </w:t>
+      </w:r>
+      <w:proofErr w:type="spellStart"/>
+      <w:r>
+        <w:rPr>
+          <w:lang w:val="da-DK"/>
+        </w:rPr>
+        <w:t>field</w:t>
+      </w:r>
+      <w:proofErr w:type="spellEnd"/>
+      <w:r>
+        <w:rPr>
+          <w:lang w:val="da-DK"/>
+        </w:rPr>
+        <w:t xml:space="preserve"> sensoren var omstændig at convertere til et brugbart format. </w:t>
       </w:r>
     </w:p>
     <w:p>
@@ -3470,7 +4438,21 @@
         <w:rPr>
           <w:lang w:val="da-DK"/>
         </w:rPr>
-        <w:t>Eftersom Unity 6 ikke supportere</w:t>
+        <w:t xml:space="preserve">Eftersom </w:t>
+      </w:r>
+      <w:proofErr w:type="spellStart"/>
+      <w:r>
+        <w:rPr>
+          <w:lang w:val="da-DK"/>
+        </w:rPr>
+        <w:t>Unity</w:t>
+      </w:r>
+      <w:proofErr w:type="spellEnd"/>
+      <w:r>
+        <w:rPr>
+          <w:lang w:val="da-DK"/>
+        </w:rPr>
+        <w:t xml:space="preserve"> 6 ikke supportere</w:t>
       </w:r>
       <w:r>
         <w:rPr>
@@ -3569,7 +4551,21 @@
         <w:rPr>
           <w:lang w:val="da-DK"/>
         </w:rPr>
-        <w:t xml:space="preserve">En vigtig ting at i forhold til geologiske positioner er at de indeholder enormt store tal. Derfor er det nødvendigt at benytte doubles i stedet for floats når den relative vinkel mellem en spillers position og en anden location skal beregnes. </w:t>
+        <w:t xml:space="preserve">En vigtig ting at i forhold til geologiske positioner er at de indeholder enormt store tal. Derfor er det nødvendigt at benytte doubles i stedet for </w:t>
+      </w:r>
+      <w:proofErr w:type="spellStart"/>
+      <w:r>
+        <w:rPr>
+          <w:lang w:val="da-DK"/>
+        </w:rPr>
+        <w:t>floats</w:t>
+      </w:r>
+      <w:proofErr w:type="spellEnd"/>
+      <w:r>
+        <w:rPr>
+          <w:lang w:val="da-DK"/>
+        </w:rPr>
+        <w:t xml:space="preserve"> når den relative vinkel mellem en spillers position og en anden location skal beregnes. </w:t>
       </w:r>
     </w:p>
     <w:p>
@@ -3601,7 +4597,35 @@
         <w:rPr>
           <w:lang w:val="da-DK"/>
         </w:rPr>
-        <w:t>Til at kunne guide spilleren rundt  er der også gjort brug af GPS signalet fra telefonen, dette hentes ned fra input systemet, som giver os spillerens nuværende Latitude og Longitude position, disse ”Lat/Long” ko</w:t>
+        <w:t xml:space="preserve">Til at kunne guide spilleren rundt  er der også gjort brug af GPS signalet fra telefonen, dette hentes ned fra input systemet, som giver os spillerens nuværende Latitude og </w:t>
+      </w:r>
+      <w:proofErr w:type="spellStart"/>
+      <w:r>
+        <w:rPr>
+          <w:lang w:val="da-DK"/>
+        </w:rPr>
+        <w:t>Longitude</w:t>
+      </w:r>
+      <w:proofErr w:type="spellEnd"/>
+      <w:r>
+        <w:rPr>
+          <w:lang w:val="da-DK"/>
+        </w:rPr>
+        <w:t xml:space="preserve"> position, disse ”</w:t>
+      </w:r>
+      <w:proofErr w:type="spellStart"/>
+      <w:r>
+        <w:rPr>
+          <w:lang w:val="da-DK"/>
+        </w:rPr>
+        <w:t>Lat</w:t>
+      </w:r>
+      <w:proofErr w:type="spellEnd"/>
+      <w:r>
+        <w:rPr>
+          <w:lang w:val="da-DK"/>
+        </w:rPr>
+        <w:t>/Long” ko</w:t>
       </w:r>
       <w:r>
         <w:rPr>
@@ -3643,7 +4667,21 @@
         <w:rPr>
           <w:lang w:val="da-DK"/>
         </w:rPr>
-        <w:t xml:space="preserve"> haversine formlen</w:t>
+        <w:t xml:space="preserve"> </w:t>
+      </w:r>
+      <w:proofErr w:type="spellStart"/>
+      <w:r>
+        <w:rPr>
+          <w:lang w:val="da-DK"/>
+        </w:rPr>
+        <w:t>haversine</w:t>
+      </w:r>
+      <w:proofErr w:type="spellEnd"/>
+      <w:r>
+        <w:rPr>
+          <w:lang w:val="da-DK"/>
+        </w:rPr>
+        <w:t xml:space="preserve"> formlen</w:t>
       </w:r>
       <w:sdt>
         <w:sdtPr>
@@ -3712,6 +4750,7 @@
         </w:rPr>
         <w:t xml:space="preserve">med nogen </w:t>
       </w:r>
+      <w:proofErr w:type="spellStart"/>
       <w:r>
         <w:rPr>
           <w:lang w:val="da-DK"/>
@@ -3722,7 +4761,28 @@
         <w:rPr>
           <w:lang w:val="da-DK"/>
         </w:rPr>
-        <w:t>oat værdigere, som er skrevet ind som de ”lat/long” for det lokationer som spilleren skal være, dette har re</w:t>
+        <w:t>oat</w:t>
+      </w:r>
+      <w:proofErr w:type="spellEnd"/>
+      <w:r>
+        <w:rPr>
+          <w:lang w:val="da-DK"/>
+        </w:rPr>
+        <w:t xml:space="preserve"> værdigere, som er skrevet ind som de ”</w:t>
+      </w:r>
+      <w:proofErr w:type="spellStart"/>
+      <w:r>
+        <w:rPr>
+          <w:lang w:val="da-DK"/>
+        </w:rPr>
+        <w:t>lat</w:t>
+      </w:r>
+      <w:proofErr w:type="spellEnd"/>
+      <w:r>
+        <w:rPr>
+          <w:lang w:val="da-DK"/>
+        </w:rPr>
+        <w:t>/long” for det lokationer som spilleren skal være, dette har re</w:t>
       </w:r>
       <w:r>
         <w:rPr>
@@ -3810,7 +4870,21 @@
         <w:rPr>
           <w:lang w:val="da-DK"/>
         </w:rPr>
-        <w:t>, og vi gør brug af forskellige sensorere i telefon, har det været nødvendigt at kigge ind i Android Manifestet, for at håndtere at gøre disse ting på en lovlig måde</w:t>
+        <w:t xml:space="preserve">, og vi gør brug af forskellige </w:t>
+      </w:r>
+      <w:proofErr w:type="spellStart"/>
+      <w:r>
+        <w:rPr>
+          <w:lang w:val="da-DK"/>
+        </w:rPr>
+        <w:t>sensorere</w:t>
+      </w:r>
+      <w:proofErr w:type="spellEnd"/>
+      <w:r>
+        <w:rPr>
+          <w:lang w:val="da-DK"/>
+        </w:rPr>
+        <w:t xml:space="preserve"> i telefon, har det været nødvendigt at kigge ind i Android Manifestet, for at håndtere at gøre disse ting på en lovlig måde</w:t>
       </w:r>
       <w:r>
         <w:rPr>
@@ -3967,13 +5041,55 @@
         <w:rPr>
           <w:lang w:val="da-DK"/>
         </w:rPr>
-        <w:t>I vores spil bruger vi udelukkende raycasts til at vurdere om et AR element er trykket på eller ej. Hvis vi skulle implementere flere interaktioner gennem AR vil et oplagt sted at gøre det vare i vores minigames. Som det er lige nu, er alle minigames UI baser</w:t>
-      </w:r>
-      <w:r>
-        <w:rPr>
-          <w:lang w:val="da-DK"/>
-        </w:rPr>
-        <w:t xml:space="preserve">et og bliver implementeret gennem strategy mønsteret. At lave et AR spil hvor man fx skal rotere en nøgle til at passe til en hængelås der vogter en kongekrone kunne være en interessant mulighed, både teknisk og fortællingsmæssigt. Vi har arkitekturen på plads til nem at kunne implementere, eller udvide det eksisterende minigame system. </w:t>
+        <w:t xml:space="preserve">I vores spil bruger vi udelukkende </w:t>
+      </w:r>
+      <w:proofErr w:type="spellStart"/>
+      <w:r>
+        <w:rPr>
+          <w:lang w:val="da-DK"/>
+        </w:rPr>
+        <w:t>raycasts</w:t>
+      </w:r>
+      <w:proofErr w:type="spellEnd"/>
+      <w:r>
+        <w:rPr>
+          <w:lang w:val="da-DK"/>
+        </w:rPr>
+        <w:t xml:space="preserve"> til at vurdere om et AR element er trykket på eller ej. Hvis vi skulle implementere flere interaktioner gennem </w:t>
+      </w:r>
+      <w:proofErr w:type="gramStart"/>
+      <w:r>
+        <w:rPr>
+          <w:lang w:val="da-DK"/>
+        </w:rPr>
+        <w:t>AR</w:t>
+      </w:r>
+      <w:proofErr w:type="gramEnd"/>
+      <w:r>
+        <w:rPr>
+          <w:lang w:val="da-DK"/>
+        </w:rPr>
+        <w:t xml:space="preserve"> vil et oplagt sted at gøre det vare i vores minigames. Som det er lige nu, er alle minigames UI baser</w:t>
+      </w:r>
+      <w:r>
+        <w:rPr>
+          <w:lang w:val="da-DK"/>
+        </w:rPr>
+        <w:t xml:space="preserve">et og bliver implementeret gennem </w:t>
+      </w:r>
+      <w:proofErr w:type="spellStart"/>
+      <w:r>
+        <w:rPr>
+          <w:lang w:val="da-DK"/>
+        </w:rPr>
+        <w:t>strategy</w:t>
+      </w:r>
+      <w:proofErr w:type="spellEnd"/>
+      <w:r>
+        <w:rPr>
+          <w:lang w:val="da-DK"/>
+        </w:rPr>
+        <w:t xml:space="preserve"> mønsteret. At lave et AR spil hvor man fx skal rotere en nøgle til at passe til en hængelås der vogter en kongekrone kunne være en interessant mulighed, både teknisk og fortællingsmæssigt. Vi har arkitekturen på plads til nem at kunne implementere, eller udvide det eksisterende minigame system. </w:t>
       </w:r>
       <w:r>
         <w:rPr>
@@ -4021,7 +5137,21 @@
         <w:rPr>
           <w:lang w:val="da-DK"/>
         </w:rPr>
-        <w:t>Efter at have testet vores spil i profileren, har vir konkluderet at det sagtens vil kunne køre med 60fps. Selv efter at have provokeret det mest ressource intense modul – AR modulet, ville vi stadig kunne køre med 60fps.</w:t>
+        <w:t xml:space="preserve">Efter at have testet vores spil i </w:t>
+      </w:r>
+      <w:proofErr w:type="spellStart"/>
+      <w:r>
+        <w:rPr>
+          <w:lang w:val="da-DK"/>
+        </w:rPr>
+        <w:t>profileren</w:t>
+      </w:r>
+      <w:proofErr w:type="spellEnd"/>
+      <w:r>
+        <w:rPr>
+          <w:lang w:val="da-DK"/>
+        </w:rPr>
+        <w:t>, har vir konkluderet at det sagtens vil kunne køre med 60fps. Selv efter at have provokeret det mest ressource intense modul – AR modulet, ville vi stadig kunne køre med 60fps.</w:t>
       </w:r>
     </w:p>
     <w:p>
@@ -4036,7 +5166,21 @@
         <w:rPr>
           <w:lang w:val="da-DK"/>
         </w:rPr>
-        <w:t xml:space="preserve">Ud fra et screenshot fra profileren (se </w:t>
+        <w:t xml:space="preserve">Ud fra et screenshot fra </w:t>
+      </w:r>
+      <w:proofErr w:type="spellStart"/>
+      <w:r>
+        <w:rPr>
+          <w:lang w:val="da-DK"/>
+        </w:rPr>
+        <w:t>profileren</w:t>
+      </w:r>
+      <w:proofErr w:type="spellEnd"/>
+      <w:r>
+        <w:rPr>
+          <w:lang w:val="da-DK"/>
+        </w:rPr>
+        <w:t xml:space="preserve"> (se </w:t>
       </w:r>
       <w:r>
         <w:rPr>
@@ -4067,24 +5211,32 @@
         </w:rPr>
         <w:fldChar w:fldCharType="separate"/>
       </w:r>
-      <w:r>
-        <w:rPr>
-          <w:lang w:val="da-DK"/>
-        </w:rPr>
-        <w:t xml:space="preserve">Figure </w:t>
+      <w:proofErr w:type="spellStart"/>
+      <w:r>
+        <w:rPr>
+          <w:lang w:val="da-DK"/>
+        </w:rPr>
+        <w:t>Figure</w:t>
+      </w:r>
+      <w:proofErr w:type="spellEnd"/>
+      <w:r>
+        <w:rPr>
+          <w:lang w:val="da-DK"/>
+        </w:rPr>
+        <w:t xml:space="preserve"> </w:t>
       </w:r>
       <w:r>
         <w:rPr>
           <w:noProof/>
           <w:lang w:val="da-DK"/>
         </w:rPr>
-        <w:t>1</w:t>
-      </w:r>
-      <w:r>
-        <w:rPr>
-          <w:lang w:val="da-DK"/>
-        </w:rPr>
-        <w:t>)</w:t>
+        <w:t>4</w:t>
+      </w:r>
+      <w:r>
+        <w:rPr>
+          <w:lang w:val="da-DK"/>
+        </w:rPr>
+        <w:t>: Screenshot fra profiler under den mest krævende del af spillet.</w:t>
       </w:r>
       <w:r>
         <w:rPr>
@@ -4096,7 +5248,49 @@
         <w:rPr>
           <w:lang w:val="da-DK"/>
         </w:rPr>
-        <w:t xml:space="preserve"> er det tydeligt at se at spillet langt det meste af tiden er godt under 60fps. Det bliver også tydeligt at 59.6% af systemets ressources bliver brugt på at kører editoren, altså processer der ikke vil være til stede i det endelige build. Det er også dette editorLoop der er skyld i de store spikes.</w:t>
+        <w:t xml:space="preserve"> er det tydeligt at se at spillet langt det meste af tiden er godt under 60fps. Det bliver også tydeligt at 59.6% af systemets ressources bliver brugt på at kører editoren, altså processer der ikke vil være til stede i det endelige </w:t>
+      </w:r>
+      <w:proofErr w:type="spellStart"/>
+      <w:r>
+        <w:rPr>
+          <w:lang w:val="da-DK"/>
+        </w:rPr>
+        <w:t>build</w:t>
+      </w:r>
+      <w:proofErr w:type="spellEnd"/>
+      <w:r>
+        <w:rPr>
+          <w:lang w:val="da-DK"/>
+        </w:rPr>
+        <w:t xml:space="preserve">. Det er også dette </w:t>
+      </w:r>
+      <w:proofErr w:type="spellStart"/>
+      <w:r>
+        <w:rPr>
+          <w:lang w:val="da-DK"/>
+        </w:rPr>
+        <w:t>editorLoop</w:t>
+      </w:r>
+      <w:proofErr w:type="spellEnd"/>
+      <w:r>
+        <w:rPr>
+          <w:lang w:val="da-DK"/>
+        </w:rPr>
+        <w:t xml:space="preserve"> der er skyld i de store </w:t>
+      </w:r>
+      <w:proofErr w:type="spellStart"/>
+      <w:r>
+        <w:rPr>
+          <w:lang w:val="da-DK"/>
+        </w:rPr>
+        <w:t>spikes</w:t>
+      </w:r>
+      <w:proofErr w:type="spellEnd"/>
+      <w:r>
+        <w:rPr>
+          <w:lang w:val="da-DK"/>
+        </w:rPr>
+        <w:t>.</w:t>
       </w:r>
     </w:p>
     <w:p>
@@ -4199,11 +5393,19 @@
                                 </w:rPr>
                               </w:pPr>
                               <w:bookmarkStart w:id="7" w:name="_Ref199086071"/>
+                              <w:proofErr w:type="spellStart"/>
                               <w:r>
                                 <w:rPr>
                                   <w:lang w:val="da-DK"/>
                                 </w:rPr>
-                                <w:t xml:space="preserve">Figure </w:t>
+                                <w:t>Figure</w:t>
+                              </w:r>
+                              <w:proofErr w:type="spellEnd"/>
+                              <w:r>
+                                <w:rPr>
+                                  <w:lang w:val="da-DK"/>
+                                </w:rPr>
+                                <w:t xml:space="preserve"> </w:t>
                               </w:r>
                               <w:r>
                                 <w:rPr>
@@ -4408,8 +5610,21 @@
                                 <w:t>5</w:t>
                               </w:r>
                               <w:r>
-                                <w:t>: Profiler uden editorLoop</w:t>
+                                <w:t xml:space="preserve">: Profiler </w:t>
                               </w:r>
+                              <w:proofErr w:type="spellStart"/>
+                              <w:r>
+                                <w:t>uden</w:t>
+                              </w:r>
+                              <w:proofErr w:type="spellEnd"/>
+                              <w:r>
+                                <w:t xml:space="preserve"> </w:t>
+                              </w:r>
+                              <w:proofErr w:type="spellStart"/>
+                              <w:r>
+                                <w:t>editorLoop</w:t>
+                              </w:r>
+                              <w:proofErr w:type="spellEnd"/>
                             </w:p>
                           </w:txbxContent>
                         </wps:txbx>
@@ -4479,7 +5694,21 @@
         <w:rPr>
           <w:lang w:val="da-DK"/>
         </w:rPr>
-        <w:t xml:space="preserve"> vi EditorLoop fra i vores profiler</w:t>
+        <w:t xml:space="preserve"> vi </w:t>
+      </w:r>
+      <w:proofErr w:type="spellStart"/>
+      <w:r>
+        <w:rPr>
+          <w:lang w:val="da-DK"/>
+        </w:rPr>
+        <w:t>EditorLoop</w:t>
+      </w:r>
+      <w:proofErr w:type="spellEnd"/>
+      <w:r>
+        <w:rPr>
+          <w:lang w:val="da-DK"/>
+        </w:rPr>
+        <w:t xml:space="preserve"> fra i vores profiler</w:t>
       </w:r>
       <w:r>
         <w:rPr>
@@ -4506,13 +5735,27 @@
         <w:rPr>
           <w:lang w:val="da-DK"/>
         </w:rPr>
-        <w:t>Det vil dog være helt unødvendigt at have spillet til at opdatere så hurtigt. For det første er der tale om et håndholdt spil man sikkert kommer til at spille på farten. I det tilfælde kan man argumentere for at man ville kunne slippe afsted med en væsentlig lavere refre</w:t>
-      </w:r>
-      <w:r>
-        <w:rPr>
-          <w:lang w:val="da-DK"/>
-        </w:rPr>
-        <w:t>sh-</w:t>
+        <w:t xml:space="preserve">Det vil dog være helt unødvendigt at have spillet til at opdatere så hurtigt. For det første er der tale om et håndholdt spil man sikkert kommer til at spille på farten. I det tilfælde kan man argumentere for at man ville kunne slippe afsted med en væsentlig lavere </w:t>
+      </w:r>
+      <w:proofErr w:type="spellStart"/>
+      <w:r>
+        <w:rPr>
+          <w:lang w:val="da-DK"/>
+        </w:rPr>
+        <w:t>refre</w:t>
+      </w:r>
+      <w:r>
+        <w:rPr>
+          <w:lang w:val="da-DK"/>
+        </w:rPr>
+        <w:t>sh</w:t>
+      </w:r>
+      <w:proofErr w:type="spellEnd"/>
+      <w:r>
+        <w:rPr>
+          <w:lang w:val="da-DK"/>
+        </w:rPr>
+        <w:t>-</w:t>
       </w:r>
       <w:r>
         <w:rPr>
@@ -4545,7 +5788,14 @@
         <w:rPr>
           <w:lang w:val="da-DK"/>
         </w:rPr>
-        <w:t>Ud fra ovenstående observationer har det været svært at retfærdiggøre</w:t>
+        <w:t xml:space="preserve">Ud fra ovenstående observationer har det været svært at </w:t>
+      </w:r>
+      <w:proofErr w:type="spellStart"/>
+      <w:r>
+        <w:rPr>
+          <w:lang w:val="da-DK"/>
+        </w:rPr>
+        <w:t>retfærdiggøre</w:t>
       </w:r>
       <w:r>
         <w:rPr>
@@ -4553,6 +5803,7 @@
         </w:rPr>
         <w:t>r</w:t>
       </w:r>
+      <w:proofErr w:type="spellEnd"/>
       <w:r>
         <w:rPr>
           <w:lang w:val="da-DK"/>
@@ -4563,13 +5814,27 @@
         <w:rPr>
           <w:lang w:val="da-DK"/>
         </w:rPr>
-        <w:t xml:space="preserve"> forsøger vi at holde instantier</w:t>
-      </w:r>
-      <w:r>
-        <w:rPr>
-          <w:lang w:val="da-DK"/>
-        </w:rPr>
-        <w:t xml:space="preserve">inger </w:t>
+        <w:t xml:space="preserve"> forsøger vi at holde </w:t>
+      </w:r>
+      <w:proofErr w:type="spellStart"/>
+      <w:r>
+        <w:rPr>
+          <w:lang w:val="da-DK"/>
+        </w:rPr>
+        <w:t>instantier</w:t>
+      </w:r>
+      <w:r>
+        <w:rPr>
+          <w:lang w:val="da-DK"/>
+        </w:rPr>
+        <w:t>inger</w:t>
+      </w:r>
+      <w:proofErr w:type="spellEnd"/>
+      <w:r>
+        <w:rPr>
+          <w:lang w:val="da-DK"/>
+        </w:rPr>
+        <w:t xml:space="preserve"> </w:t>
       </w:r>
       <w:r>
         <w:rPr>
@@ -4583,30 +5848,88 @@
         </w:rPr>
         <w:t xml:space="preserve"> </w:t>
       </w:r>
-      <w:r>
-        <w:rPr>
-          <w:lang w:val="da-DK"/>
-        </w:rPr>
-        <w:t xml:space="preserve">object pools, fx bruger </w:t>
-      </w:r>
-      <w:r>
-        <w:rPr>
-          <w:lang w:val="da-DK"/>
-        </w:rPr>
-        <w:t xml:space="preserve">SkatteEventFactorien en object </w:t>
+      <w:proofErr w:type="spellStart"/>
+      <w:r>
+        <w:rPr>
+          <w:lang w:val="da-DK"/>
+        </w:rPr>
+        <w:t>object</w:t>
+      </w:r>
+      <w:proofErr w:type="spellEnd"/>
+      <w:r>
+        <w:rPr>
+          <w:lang w:val="da-DK"/>
+        </w:rPr>
+        <w:t xml:space="preserve"> pools, fx bruger </w:t>
+      </w:r>
+      <w:proofErr w:type="spellStart"/>
+      <w:r>
+        <w:rPr>
+          <w:lang w:val="da-DK"/>
+        </w:rPr>
+        <w:t>SkatteEventFactorien</w:t>
+      </w:r>
+      <w:proofErr w:type="spellEnd"/>
+      <w:r>
+        <w:rPr>
+          <w:lang w:val="da-DK"/>
+        </w:rPr>
+        <w:t xml:space="preserve"> en </w:t>
+      </w:r>
+      <w:proofErr w:type="spellStart"/>
+      <w:r>
+        <w:rPr>
+          <w:lang w:val="da-DK"/>
+        </w:rPr>
+        <w:t>object</w:t>
+      </w:r>
+      <w:proofErr w:type="spellEnd"/>
+      <w:r>
+        <w:rPr>
+          <w:lang w:val="da-DK"/>
+        </w:rPr>
+        <w:t xml:space="preserve"> </w:t>
       </w:r>
       <w:r>
         <w:rPr>
           <w:lang w:val="da-DK"/>
         </w:rPr>
         <w:lastRenderedPageBreak/>
-        <w:t xml:space="preserve">pool til dens (ene) produkt. Og vi har prioriteret at bruge mindre datatyper hvor vi kunne, således at det kun er </w:t>
-      </w:r>
-      <w:r>
-        <w:rPr>
-          <w:lang w:val="da-DK"/>
-        </w:rPr>
-        <w:t>kompasset der bruger double baseret matematik. Men disse tiltag har så lille en påvirkning at det ikke har været muligt at skimte dem i profileren.</w:t>
+        <w:t xml:space="preserve">pool til dens (ene) produkt. Og vi har prioriteret at bruge mindre datatyper hvor vi kunne, </w:t>
+      </w:r>
+      <w:proofErr w:type="gramStart"/>
+      <w:r>
+        <w:rPr>
+          <w:lang w:val="da-DK"/>
+        </w:rPr>
+        <w:t>således at</w:t>
+      </w:r>
+      <w:proofErr w:type="gramEnd"/>
+      <w:r>
+        <w:rPr>
+          <w:lang w:val="da-DK"/>
+        </w:rPr>
+        <w:t xml:space="preserve"> det kun er </w:t>
+      </w:r>
+      <w:r>
+        <w:rPr>
+          <w:lang w:val="da-DK"/>
+        </w:rPr>
+        <w:t xml:space="preserve">kompasset der bruger double baseret matematik. Men disse tiltag har så lille en påvirkning at det ikke har været muligt at skimte dem i </w:t>
+      </w:r>
+      <w:proofErr w:type="spellStart"/>
+      <w:r>
+        <w:rPr>
+          <w:lang w:val="da-DK"/>
+        </w:rPr>
+        <w:t>profileren</w:t>
+      </w:r>
+      <w:proofErr w:type="spellEnd"/>
+      <w:r>
+        <w:rPr>
+          <w:lang w:val="da-DK"/>
+        </w:rPr>
+        <w:t>.</w:t>
       </w:r>
     </w:p>
     <w:p>
@@ -4621,14 +5944,14 @@
           <w:lang w:val="da-DK"/>
         </w:rPr>
       </w:pPr>
-      <w:bookmarkStart w:id="9" w:name="_Toc199143540"/>
+      <w:bookmarkStart w:id="8" w:name="_Toc199143540"/>
       <w:r>
         <w:rPr>
           <w:lang w:val="da-DK"/>
         </w:rPr>
         <w:t>Konklusion og refleksion</w:t>
       </w:r>
-      <w:bookmarkEnd w:id="9"/>
+      <w:bookmarkEnd w:id="8"/>
       <w:r>
         <w:rPr>
           <w:lang w:val="da-DK"/>
@@ -4708,7 +6031,21 @@
         <w:rPr>
           <w:lang w:val="da-DK"/>
         </w:rPr>
-        <w:t xml:space="preserve">Udfordringer med Unity 6’s </w:t>
+        <w:t xml:space="preserve">Udfordringer med </w:t>
+      </w:r>
+      <w:proofErr w:type="spellStart"/>
+      <w:r>
+        <w:rPr>
+          <w:lang w:val="da-DK"/>
+        </w:rPr>
+        <w:t>Unity</w:t>
+      </w:r>
+      <w:proofErr w:type="spellEnd"/>
+      <w:r>
+        <w:rPr>
+          <w:lang w:val="da-DK"/>
+        </w:rPr>
+        <w:t xml:space="preserve"> 6’s </w:t>
       </w:r>
       <w:r>
         <w:rPr>
@@ -4809,7 +6146,35 @@
         <w:rPr>
           <w:lang w:val="da-DK"/>
         </w:rPr>
-        <w:t xml:space="preserve">t forbedre arkiteturen på vores supporterende klasser, fx world controlleren og dens under controllere må kunne designes bedre / mindre komplekst. </w:t>
+        <w:t xml:space="preserve">t forbedre </w:t>
+      </w:r>
+      <w:proofErr w:type="spellStart"/>
+      <w:r>
+        <w:rPr>
+          <w:lang w:val="da-DK"/>
+        </w:rPr>
+        <w:t>arkiteturen</w:t>
+      </w:r>
+      <w:proofErr w:type="spellEnd"/>
+      <w:r>
+        <w:rPr>
+          <w:lang w:val="da-DK"/>
+        </w:rPr>
+        <w:t xml:space="preserve"> på vores supporterende klasser, fx </w:t>
+      </w:r>
+      <w:proofErr w:type="spellStart"/>
+      <w:r>
+        <w:rPr>
+          <w:lang w:val="da-DK"/>
+        </w:rPr>
+        <w:t>world</w:t>
+      </w:r>
+      <w:proofErr w:type="spellEnd"/>
+      <w:r>
+        <w:rPr>
+          <w:lang w:val="da-DK"/>
+        </w:rPr>
+        <w:t xml:space="preserve"> controlleren og dens under controllere må kunne designes bedre / mindre komplekst. </w:t>
       </w:r>
       <w:r>
         <w:rPr>
@@ -4950,9 +6315,14 @@
                                 <w:lang w:val="en-US"/>
                               </w:rPr>
                             </w:pPr>
-                            <w:bookmarkStart w:id="10" w:name="_Ref199075274"/>
+                            <w:bookmarkStart w:id="9" w:name="_Ref199075274"/>
+                            <w:proofErr w:type="spellStart"/>
                             <w:r>
-                              <w:t xml:space="preserve">Bilag </w:t>
+                              <w:t>Bilag</w:t>
+                            </w:r>
+                            <w:proofErr w:type="spellEnd"/>
+                            <w:r>
+                              <w:t xml:space="preserve"> </w:t>
                             </w:r>
                             <w:r>
                               <w:fldChar w:fldCharType="begin"/>
@@ -4973,9 +6343,17 @@
                               <w:fldChar w:fldCharType="end"/>
                             </w:r>
                             <w:r>
-                              <w:t>: Domæne model</w:t>
+                              <w:t xml:space="preserve">: </w:t>
                             </w:r>
-                            <w:bookmarkEnd w:id="10"/>
+                            <w:proofErr w:type="spellStart"/>
+                            <w:r>
+                              <w:t>Domæne</w:t>
+                            </w:r>
+                            <w:proofErr w:type="spellEnd"/>
+                            <w:r>
+                              <w:t xml:space="preserve"> model</w:t>
+                            </w:r>
+                            <w:bookmarkEnd w:id="9"/>
                           </w:p>
                         </w:txbxContent>
                       </wps:txbx>
@@ -5006,9 +6384,14 @@
                           <w:lang w:val="en-US"/>
                         </w:rPr>
                       </w:pPr>
-                      <w:bookmarkStart w:id="11" w:name="_Ref199075274"/>
+                      <w:bookmarkStart w:id="10" w:name="_Ref199075274"/>
+                      <w:proofErr w:type="spellStart"/>
                       <w:r>
-                        <w:t xml:space="preserve">Bilag </w:t>
+                        <w:t>Bilag</w:t>
+                      </w:r>
+                      <w:proofErr w:type="spellEnd"/>
+                      <w:r>
+                        <w:t xml:space="preserve"> </w:t>
                       </w:r>
                       <w:r>
                         <w:fldChar w:fldCharType="begin"/>
@@ -5029,9 +6412,17 @@
                         <w:fldChar w:fldCharType="end"/>
                       </w:r>
                       <w:r>
-                        <w:t>: Domæne model</w:t>
+                        <w:t xml:space="preserve">: </w:t>
                       </w:r>
-                      <w:bookmarkEnd w:id="11"/>
+                      <w:proofErr w:type="spellStart"/>
+                      <w:r>
+                        <w:t>Domæne</w:t>
+                      </w:r>
+                      <w:proofErr w:type="spellEnd"/>
+                      <w:r>
+                        <w:t xml:space="preserve"> model</w:t>
+                      </w:r>
+                      <w:bookmarkEnd w:id="10"/>
                     </w:p>
                   </w:txbxContent>
                 </v:textbox>
@@ -5098,8 +6489,13 @@
         </w:drawing>
       </w:r>
       <w:r>
-        <w:t>Andre diagrammer</w:t>
-      </w:r>
+        <w:t xml:space="preserve">Andre </w:t>
+      </w:r>
+      <w:proofErr w:type="spellStart"/>
+      <w:r>
+        <w:t>diagrammer</w:t>
+      </w:r>
+      <w:proofErr w:type="spellEnd"/>
     </w:p>
     <w:p/>
     <w:p>
@@ -5112,16 +6508,29 @@
         <w:jc w:val="left"/>
       </w:pPr>
       <w:r>
-        <w:t xml:space="preserve"> Klassediagrammer. </w:t>
+        <w:t xml:space="preserve"> </w:t>
+      </w:r>
+      <w:proofErr w:type="spellStart"/>
+      <w:r>
+        <w:t>Klassediagrammer</w:t>
+      </w:r>
+      <w:proofErr w:type="spellEnd"/>
+      <w:r>
+        <w:t xml:space="preserve">. </w:t>
       </w:r>
     </w:p>
     <w:p>
       <w:pPr>
         <w:pStyle w:val="Billedtekst"/>
       </w:pPr>
-      <w:bookmarkStart w:id="12" w:name="_Ref199076857"/>
-      <w:r>
-        <w:t xml:space="preserve">Bilag </w:t>
+      <w:bookmarkStart w:id="11" w:name="_Ref199076857"/>
+      <w:proofErr w:type="spellStart"/>
+      <w:r>
+        <w:t>Bilag</w:t>
+      </w:r>
+      <w:proofErr w:type="spellEnd"/>
+      <w:r>
+        <w:t xml:space="preserve"> </w:t>
       </w:r>
       <w:r>
         <w:fldChar w:fldCharType="begin"/>
@@ -5142,9 +6551,22 @@
         <w:fldChar w:fldCharType="end"/>
       </w:r>
       <w:r>
-        <w:t>: Overordnet klassediagram</w:t>
-      </w:r>
-      <w:bookmarkEnd w:id="12"/>
+        <w:t xml:space="preserve">: </w:t>
+      </w:r>
+      <w:proofErr w:type="spellStart"/>
+      <w:r>
+        <w:t>Overordnet</w:t>
+      </w:r>
+      <w:proofErr w:type="spellEnd"/>
+      <w:r>
+        <w:t xml:space="preserve"> </w:t>
+      </w:r>
+      <w:proofErr w:type="spellStart"/>
+      <w:r>
+        <w:t>klassediagram</w:t>
+      </w:r>
+      <w:bookmarkEnd w:id="11"/>
+      <w:proofErr w:type="spellEnd"/>
     </w:p>
     <w:p>
       <w:pPr>
@@ -9828,6 +11250,23 @@
 </file>
 
 <file path=customXml/item1.xml><?xml version="1.0" encoding="utf-8"?>
+<p:properties xmlns:p="http://schemas.microsoft.com/office/2006/metadata/properties" xmlns:xsi="http://www.w3.org/2001/XMLSchema-instance" xmlns:pc="http://schemas.microsoft.com/office/infopath/2007/PartnerControls">
+  <documentManagement>
+    <_activity xmlns="b856de41-ffe9-4ffb-a61e-828c3cd98991" xsi:nil="true"/>
+  </documentManagement>
+</p:properties>
+</file>
+
+<file path=customXml/item2.xml><?xml version="1.0" encoding="utf-8"?>
+<?mso-contentType ?>
+<FormTemplates xmlns="http://schemas.microsoft.com/sharepoint/v3/contenttype/forms">
+  <Display>DocumentLibraryForm</Display>
+  <Edit>DocumentLibraryForm</Edit>
+  <New>DocumentLibraryForm</New>
+</FormTemplates>
+</file>
+
+<file path=customXml/item3.xml><?xml version="1.0" encoding="utf-8"?>
 <ct:contentTypeSchema xmlns:ct="http://schemas.microsoft.com/office/2006/metadata/contentType" xmlns:ma="http://schemas.microsoft.com/office/2006/metadata/properties/metaAttributes" ct:_="" ma:_="" ma:contentTypeName="Dokument" ma:contentTypeID="0x0101009AAD82F1B4C2EE4AB7F2E05E744AEC40" ma:contentTypeVersion="17" ma:contentTypeDescription="Opret et nyt dokument." ma:contentTypeScope="" ma:versionID="602bd206a20b6b092909dcf91ac36978">
   <xsd:schema xmlns:xsd="http://www.w3.org/2001/XMLSchema" xmlns:xs="http://www.w3.org/2001/XMLSchema" xmlns:p="http://schemas.microsoft.com/office/2006/metadata/properties" xmlns:ns3="6ca02495-8b62-47f1-9da0-435dec440309" xmlns:ns4="b856de41-ffe9-4ffb-a61e-828c3cd98991" targetNamespace="http://schemas.microsoft.com/office/2006/metadata/properties" ma:root="true" ma:fieldsID="4010509d191229fef63b08c9777d5975" ns3:_="" ns4:_="">
     <xsd:import namespace="6ca02495-8b62-47f1-9da0-435dec440309"/>
@@ -10074,23 +11513,6 @@
 </ct:contentTypeSchema>
 </file>
 
-<file path=customXml/item2.xml><?xml version="1.0" encoding="utf-8"?>
-<?mso-contentType ?>
-<FormTemplates xmlns="http://schemas.microsoft.com/sharepoint/v3/contenttype/forms">
-  <Display>DocumentLibraryForm</Display>
-  <Edit>DocumentLibraryForm</Edit>
-  <New>DocumentLibraryForm</New>
-</FormTemplates>
-</file>
-
-<file path=customXml/item3.xml><?xml version="1.0" encoding="utf-8"?>
-<p:properties xmlns:p="http://schemas.microsoft.com/office/2006/metadata/properties" xmlns:xsi="http://www.w3.org/2001/XMLSchema-instance" xmlns:pc="http://schemas.microsoft.com/office/infopath/2007/PartnerControls">
-  <documentManagement>
-    <_activity xmlns="b856de41-ffe9-4ffb-a61e-828c3cd98991" xsi:nil="true"/>
-  </documentManagement>
-</p:properties>
-</file>
-
 <file path=customXml/item4.xml><?xml version="1.0" encoding="utf-8"?>
 <b:Sources xmlns:b="http://schemas.openxmlformats.org/officeDocument/2006/bibliography" xmlns="http://schemas.openxmlformats.org/officeDocument/2006/bibliography" SelectedStyle="\APASixthEditionOfficeOnline.xsl" StyleName="APA" Version="6">
   <b:Source>
@@ -10169,6 +11591,24 @@
 </file>
 
 <file path=customXml/itemProps1.xml><?xml version="1.0" encoding="utf-8"?>
+<ds:datastoreItem xmlns:ds="http://schemas.openxmlformats.org/officeDocument/2006/customXml" ds:itemID="{B3EBB357-DA60-469A-B5F2-E35DF6FD1B0D}">
+  <ds:schemaRefs>
+    <ds:schemaRef ds:uri="http://schemas.microsoft.com/office/2006/metadata/properties"/>
+    <ds:schemaRef ds:uri="http://schemas.microsoft.com/office/infopath/2007/PartnerControls"/>
+    <ds:schemaRef ds:uri="b856de41-ffe9-4ffb-a61e-828c3cd98991"/>
+  </ds:schemaRefs>
+</ds:datastoreItem>
+</file>
+
+<file path=customXml/itemProps2.xml><?xml version="1.0" encoding="utf-8"?>
+<ds:datastoreItem xmlns:ds="http://schemas.openxmlformats.org/officeDocument/2006/customXml" ds:itemID="{36B18D59-688D-4806-A4EA-B7808C4D834E}">
+  <ds:schemaRefs>
+    <ds:schemaRef ds:uri="http://schemas.microsoft.com/sharepoint/v3/contenttype/forms"/>
+  </ds:schemaRefs>
+</ds:datastoreItem>
+</file>
+
+<file path=customXml/itemProps3.xml><?xml version="1.0" encoding="utf-8"?>
 <ds:datastoreItem xmlns:ds="http://schemas.openxmlformats.org/officeDocument/2006/customXml" ds:itemID="{532FD32D-98C5-48B3-AC7F-E74690100B8E}">
   <ds:schemaRefs>
     <ds:schemaRef ds:uri="http://schemas.microsoft.com/office/2006/metadata/contentType"/>
@@ -10187,24 +11627,6 @@
 </ds:datastoreItem>
 </file>
 
-<file path=customXml/itemProps2.xml><?xml version="1.0" encoding="utf-8"?>
-<ds:datastoreItem xmlns:ds="http://schemas.openxmlformats.org/officeDocument/2006/customXml" ds:itemID="{36B18D59-688D-4806-A4EA-B7808C4D834E}">
-  <ds:schemaRefs>
-    <ds:schemaRef ds:uri="http://schemas.microsoft.com/sharepoint/v3/contenttype/forms"/>
-  </ds:schemaRefs>
-</ds:datastoreItem>
-</file>
-
-<file path=customXml/itemProps3.xml><?xml version="1.0" encoding="utf-8"?>
-<ds:datastoreItem xmlns:ds="http://schemas.openxmlformats.org/officeDocument/2006/customXml" ds:itemID="{B3EBB357-DA60-469A-B5F2-E35DF6FD1B0D}">
-  <ds:schemaRefs>
-    <ds:schemaRef ds:uri="http://schemas.microsoft.com/office/2006/metadata/properties"/>
-    <ds:schemaRef ds:uri="http://schemas.microsoft.com/office/infopath/2007/PartnerControls"/>
-    <ds:schemaRef ds:uri="b856de41-ffe9-4ffb-a61e-828c3cd98991"/>
-  </ds:schemaRefs>
-</ds:datastoreItem>
-</file>
-
 <file path=customXml/itemProps4.xml><?xml version="1.0" encoding="utf-8"?>
 <ds:datastoreItem xmlns:ds="http://schemas.openxmlformats.org/officeDocument/2006/customXml" ds:itemID="{436D59B7-8904-40FF-AEAB-F3A688F83850}">
   <ds:schemaRefs>

</xml_diff>